<commit_message>
Updated notes from day two. Added PP2 and used packages in P-0 Example Project pressented in class. Hope it helps you follow along easier!
</commit_message>
<xml_diff>
--- a/Training/Notes/Week_1/day_2/Revature_notes_day2.docx
+++ b/Training/Notes/Week_1/day_2/Revature_notes_day2.docx
@@ -2,6 +2,1389 @@
 <file path=word/document.xml><?xml version="1.0" encoding="utf-8"?>
 <w:document xmlns:wpc="http://schemas.microsoft.com/office/word/2010/wordprocessingCanvas" xmlns:cx="http://schemas.microsoft.com/office/drawing/2014/chartex" xmlns:cx1="http://schemas.microsoft.com/office/drawing/2015/9/8/chartex" xmlns:cx2="http://schemas.microsoft.com/office/drawing/2015/10/21/chartex" xmlns:cx3="http://schemas.microsoft.com/office/drawing/2016/5/9/chartex" xmlns:cx4="http://schemas.microsoft.com/office/drawing/2016/5/10/chartex" xmlns:cx5="http://schemas.microsoft.com/office/drawing/2016/5/11/chartex" xmlns:cx6="http://schemas.microsoft.com/office/drawing/2016/5/12/chartex" xmlns:cx7="http://schemas.microsoft.com/office/drawing/2016/5/13/chartex" xmlns:cx8="http://schemas.microsoft.com/office/drawing/2016/5/14/chartex" xmlns:mc="http://schemas.openxmlformats.org/markup-compatibility/2006" xmlns:aink="http://schemas.microsoft.com/office/drawing/2016/ink" xmlns:am3d="http://schemas.microsoft.com/office/drawing/2017/model3d" xmlns:o="urn:schemas-microsoft-com:office:office" xmlns:r="http://schemas.openxmlformats.org/officeDocument/2006/relationships" xmlns:m="http://schemas.openxmlformats.org/officeDocument/2006/math" xmlns:v="urn:schemas-microsoft-com:vml" xmlns:wp14="http://schemas.microsoft.com/office/word/2010/wordprocessingDrawing" xmlns:wp="http://schemas.openxmlformats.org/drawingml/2006/wordprocessingDrawing" xmlns:w10="urn:schemas-microsoft-com:office:word" xmlns:w="http://schemas.openxmlformats.org/wordprocessingml/2006/main" xmlns:w14="http://schemas.microsoft.com/office/word/2010/wordml" xmlns:w15="http://schemas.microsoft.com/office/word/2012/wordml" xmlns:w16cex="http://schemas.microsoft.com/office/word/2018/wordml/cex" xmlns:w16cid="http://schemas.microsoft.com/office/word/2016/wordml/cid" xmlns:w16="http://schemas.microsoft.com/office/word/2018/wordml" xmlns:w16sdtdh="http://schemas.microsoft.com/office/word/2020/wordml/sdtdatahash" xmlns:w16se="http://schemas.microsoft.com/office/word/2015/wordml/symex" xmlns:wpg="http://schemas.microsoft.com/office/word/2010/wordprocessingGroup" xmlns:wpi="http://schemas.microsoft.com/office/word/2010/wordprocessingInk" xmlns:wne="http://schemas.microsoft.com/office/word/2006/wordml" xmlns:wps="http://schemas.microsoft.com/office/word/2010/wordprocessingShape" mc:Ignorable="w14 w15 w16se w16cid w16 w16cex w16sdtdh wp14">
   <w:body>
+    <w:sdt>
+      <w:sdtPr>
+        <w:id w:val="874274869"/>
+        <w:docPartObj>
+          <w:docPartGallery w:val="Table of Contents"/>
+          <w:docPartUnique/>
+        </w:docPartObj>
+      </w:sdtPr>
+      <w:sdtEndPr>
+        <w:rPr>
+          <w:rFonts w:asciiTheme="minorHAnsi" w:eastAsiaTheme="minorHAnsi" w:hAnsiTheme="minorHAnsi" w:cstheme="minorBidi"/>
+          <w:b/>
+          <w:bCs/>
+          <w:noProof/>
+          <w:color w:val="auto"/>
+          <w:sz w:val="22"/>
+          <w:szCs w:val="22"/>
+        </w:rPr>
+      </w:sdtEndPr>
+      <w:sdtContent>
+        <w:p>
+          <w:pPr>
+            <w:pStyle w:val="TOCHeading"/>
+          </w:pPr>
+          <w:r>
+            <w:t>Contents</w:t>
+          </w:r>
+        </w:p>
+        <w:p>
+          <w:pPr>
+            <w:pStyle w:val="TOC1"/>
+            <w:tabs>
+              <w:tab w:val="right" w:leader="dot" w:pos="9350"/>
+            </w:tabs>
+            <w:rPr>
+              <w:rFonts w:eastAsiaTheme="minorEastAsia"/>
+              <w:noProof/>
+            </w:rPr>
+          </w:pPr>
+          <w:r>
+            <w:fldChar w:fldCharType="begin"/>
+          </w:r>
+          <w:r>
+            <w:instrText xml:space="preserve"> TOC \o "1-3" \h \z \u </w:instrText>
+          </w:r>
+          <w:r>
+            <w:fldChar w:fldCharType="separate"/>
+          </w:r>
+          <w:hyperlink w:anchor="_Toc71023684" w:history="1">
+            <w:r>
+              <w:rPr>
+                <w:rStyle w:val="Hyperlink"/>
+                <w:noProof/>
+              </w:rPr>
+              <w:t>Day 2 .Net &amp; App Architecture</w:t>
+            </w:r>
+            <w:r>
+              <w:rPr>
+                <w:noProof/>
+                <w:webHidden/>
+              </w:rPr>
+              <w:tab/>
+            </w:r>
+            <w:r>
+              <w:rPr>
+                <w:noProof/>
+                <w:webHidden/>
+              </w:rPr>
+              <w:fldChar w:fldCharType="begin"/>
+            </w:r>
+            <w:r>
+              <w:rPr>
+                <w:noProof/>
+                <w:webHidden/>
+              </w:rPr>
+              <w:instrText xml:space="preserve"> PAGEREF _Toc71023684 \h </w:instrText>
+            </w:r>
+            <w:r>
+              <w:rPr>
+                <w:noProof/>
+                <w:webHidden/>
+              </w:rPr>
+            </w:r>
+            <w:r>
+              <w:rPr>
+                <w:noProof/>
+                <w:webHidden/>
+              </w:rPr>
+              <w:fldChar w:fldCharType="separate"/>
+            </w:r>
+            <w:r>
+              <w:rPr>
+                <w:noProof/>
+                <w:webHidden/>
+              </w:rPr>
+              <w:t>2</w:t>
+            </w:r>
+            <w:r>
+              <w:rPr>
+                <w:noProof/>
+                <w:webHidden/>
+              </w:rPr>
+              <w:fldChar w:fldCharType="end"/>
+            </w:r>
+          </w:hyperlink>
+        </w:p>
+        <w:p>
+          <w:pPr>
+            <w:pStyle w:val="TOC2"/>
+            <w:tabs>
+              <w:tab w:val="right" w:leader="dot" w:pos="9350"/>
+            </w:tabs>
+            <w:rPr>
+              <w:rFonts w:eastAsiaTheme="minorEastAsia"/>
+              <w:noProof/>
+            </w:rPr>
+          </w:pPr>
+          <w:hyperlink w:anchor="_Toc71023685" w:history="1">
+            <w:r>
+              <w:rPr>
+                <w:rStyle w:val="Hyperlink"/>
+                <w:noProof/>
+              </w:rPr>
+              <w:t>.Net</w:t>
+            </w:r>
+            <w:r>
+              <w:rPr>
+                <w:noProof/>
+                <w:webHidden/>
+              </w:rPr>
+              <w:tab/>
+            </w:r>
+            <w:r>
+              <w:rPr>
+                <w:noProof/>
+                <w:webHidden/>
+              </w:rPr>
+              <w:fldChar w:fldCharType="begin"/>
+            </w:r>
+            <w:r>
+              <w:rPr>
+                <w:noProof/>
+                <w:webHidden/>
+              </w:rPr>
+              <w:instrText xml:space="preserve"> PAGEREF _Toc71023685 \h </w:instrText>
+            </w:r>
+            <w:r>
+              <w:rPr>
+                <w:noProof/>
+                <w:webHidden/>
+              </w:rPr>
+            </w:r>
+            <w:r>
+              <w:rPr>
+                <w:noProof/>
+                <w:webHidden/>
+              </w:rPr>
+              <w:fldChar w:fldCharType="separate"/>
+            </w:r>
+            <w:r>
+              <w:rPr>
+                <w:noProof/>
+                <w:webHidden/>
+              </w:rPr>
+              <w:t>2</w:t>
+            </w:r>
+            <w:r>
+              <w:rPr>
+                <w:noProof/>
+                <w:webHidden/>
+              </w:rPr>
+              <w:fldChar w:fldCharType="end"/>
+            </w:r>
+          </w:hyperlink>
+        </w:p>
+        <w:p>
+          <w:pPr>
+            <w:pStyle w:val="TOC2"/>
+            <w:tabs>
+              <w:tab w:val="right" w:leader="dot" w:pos="9350"/>
+            </w:tabs>
+            <w:rPr>
+              <w:rFonts w:eastAsiaTheme="minorEastAsia"/>
+              <w:noProof/>
+            </w:rPr>
+          </w:pPr>
+          <w:hyperlink w:anchor="_Toc71023686" w:history="1">
+            <w:r>
+              <w:rPr>
+                <w:rStyle w:val="Hyperlink"/>
+                <w:noProof/>
+              </w:rPr>
+              <w:t>.Net SDK vs Runtime</w:t>
+            </w:r>
+            <w:r>
+              <w:rPr>
+                <w:noProof/>
+                <w:webHidden/>
+              </w:rPr>
+              <w:tab/>
+            </w:r>
+            <w:r>
+              <w:rPr>
+                <w:noProof/>
+                <w:webHidden/>
+              </w:rPr>
+              <w:fldChar w:fldCharType="begin"/>
+            </w:r>
+            <w:r>
+              <w:rPr>
+                <w:noProof/>
+                <w:webHidden/>
+              </w:rPr>
+              <w:instrText xml:space="preserve"> PAGEREF _Toc71023686 \h </w:instrText>
+            </w:r>
+            <w:r>
+              <w:rPr>
+                <w:noProof/>
+                <w:webHidden/>
+              </w:rPr>
+            </w:r>
+            <w:r>
+              <w:rPr>
+                <w:noProof/>
+                <w:webHidden/>
+              </w:rPr>
+              <w:fldChar w:fldCharType="separate"/>
+            </w:r>
+            <w:r>
+              <w:rPr>
+                <w:noProof/>
+                <w:webHidden/>
+              </w:rPr>
+              <w:t>2</w:t>
+            </w:r>
+            <w:r>
+              <w:rPr>
+                <w:noProof/>
+                <w:webHidden/>
+              </w:rPr>
+              <w:fldChar w:fldCharType="end"/>
+            </w:r>
+          </w:hyperlink>
+        </w:p>
+        <w:p>
+          <w:pPr>
+            <w:pStyle w:val="TOC2"/>
+            <w:tabs>
+              <w:tab w:val="right" w:leader="dot" w:pos="9350"/>
+            </w:tabs>
+            <w:rPr>
+              <w:rFonts w:eastAsiaTheme="minorEastAsia"/>
+              <w:noProof/>
+            </w:rPr>
+          </w:pPr>
+          <w:hyperlink w:anchor="_Toc71023687" w:history="1">
+            <w:r>
+              <w:rPr>
+                <w:rStyle w:val="Hyperlink"/>
+                <w:noProof/>
+              </w:rPr>
+              <w:t>Visual Representation of .Net5 (Review recording for imaging)</w:t>
+            </w:r>
+            <w:r>
+              <w:rPr>
+                <w:noProof/>
+                <w:webHidden/>
+              </w:rPr>
+              <w:tab/>
+            </w:r>
+            <w:r>
+              <w:rPr>
+                <w:noProof/>
+                <w:webHidden/>
+              </w:rPr>
+              <w:fldChar w:fldCharType="begin"/>
+            </w:r>
+            <w:r>
+              <w:rPr>
+                <w:noProof/>
+                <w:webHidden/>
+              </w:rPr>
+              <w:instrText xml:space="preserve"> PAGEREF _Toc71023687 \h </w:instrText>
+            </w:r>
+            <w:r>
+              <w:rPr>
+                <w:noProof/>
+                <w:webHidden/>
+              </w:rPr>
+            </w:r>
+            <w:r>
+              <w:rPr>
+                <w:noProof/>
+                <w:webHidden/>
+              </w:rPr>
+              <w:fldChar w:fldCharType="separate"/>
+            </w:r>
+            <w:r>
+              <w:rPr>
+                <w:noProof/>
+                <w:webHidden/>
+              </w:rPr>
+              <w:t>2</w:t>
+            </w:r>
+            <w:r>
+              <w:rPr>
+                <w:noProof/>
+                <w:webHidden/>
+              </w:rPr>
+              <w:fldChar w:fldCharType="end"/>
+            </w:r>
+          </w:hyperlink>
+        </w:p>
+        <w:p>
+          <w:pPr>
+            <w:pStyle w:val="TOC2"/>
+            <w:tabs>
+              <w:tab w:val="right" w:leader="dot" w:pos="9350"/>
+            </w:tabs>
+            <w:rPr>
+              <w:rFonts w:eastAsiaTheme="minorEastAsia"/>
+              <w:noProof/>
+            </w:rPr>
+          </w:pPr>
+          <w:hyperlink w:anchor="_Toc71023688" w:history="1">
+            <w:r>
+              <w:rPr>
+                <w:rStyle w:val="Hyperlink"/>
+                <w:noProof/>
+              </w:rPr>
+              <w:t>.Net Standard</w:t>
+            </w:r>
+            <w:r>
+              <w:rPr>
+                <w:noProof/>
+                <w:webHidden/>
+              </w:rPr>
+              <w:tab/>
+            </w:r>
+            <w:r>
+              <w:rPr>
+                <w:noProof/>
+                <w:webHidden/>
+              </w:rPr>
+              <w:fldChar w:fldCharType="begin"/>
+            </w:r>
+            <w:r>
+              <w:rPr>
+                <w:noProof/>
+                <w:webHidden/>
+              </w:rPr>
+              <w:instrText xml:space="preserve"> PAGEREF _Toc71023688 \h </w:instrText>
+            </w:r>
+            <w:r>
+              <w:rPr>
+                <w:noProof/>
+                <w:webHidden/>
+              </w:rPr>
+            </w:r>
+            <w:r>
+              <w:rPr>
+                <w:noProof/>
+                <w:webHidden/>
+              </w:rPr>
+              <w:fldChar w:fldCharType="separate"/>
+            </w:r>
+            <w:r>
+              <w:rPr>
+                <w:noProof/>
+                <w:webHidden/>
+              </w:rPr>
+              <w:t>2</w:t>
+            </w:r>
+            <w:r>
+              <w:rPr>
+                <w:noProof/>
+                <w:webHidden/>
+              </w:rPr>
+              <w:fldChar w:fldCharType="end"/>
+            </w:r>
+          </w:hyperlink>
+        </w:p>
+        <w:p>
+          <w:pPr>
+            <w:pStyle w:val="TOC2"/>
+            <w:tabs>
+              <w:tab w:val="right" w:leader="dot" w:pos="9350"/>
+            </w:tabs>
+            <w:rPr>
+              <w:rFonts w:eastAsiaTheme="minorEastAsia"/>
+              <w:noProof/>
+            </w:rPr>
+          </w:pPr>
+          <w:hyperlink w:anchor="_Toc71023689" w:history="1">
+            <w:r>
+              <w:rPr>
+                <w:rStyle w:val="Hyperlink"/>
+                <w:noProof/>
+              </w:rPr>
+              <w:t>Common Language Runtime (CLR)</w:t>
+            </w:r>
+            <w:r>
+              <w:rPr>
+                <w:noProof/>
+                <w:webHidden/>
+              </w:rPr>
+              <w:tab/>
+            </w:r>
+            <w:r>
+              <w:rPr>
+                <w:noProof/>
+                <w:webHidden/>
+              </w:rPr>
+              <w:fldChar w:fldCharType="begin"/>
+            </w:r>
+            <w:r>
+              <w:rPr>
+                <w:noProof/>
+                <w:webHidden/>
+              </w:rPr>
+              <w:instrText xml:space="preserve"> PAGEREF _Toc71023689 \h </w:instrText>
+            </w:r>
+            <w:r>
+              <w:rPr>
+                <w:noProof/>
+                <w:webHidden/>
+              </w:rPr>
+            </w:r>
+            <w:r>
+              <w:rPr>
+                <w:noProof/>
+                <w:webHidden/>
+              </w:rPr>
+              <w:fldChar w:fldCharType="separate"/>
+            </w:r>
+            <w:r>
+              <w:rPr>
+                <w:noProof/>
+                <w:webHidden/>
+              </w:rPr>
+              <w:t>3</w:t>
+            </w:r>
+            <w:r>
+              <w:rPr>
+                <w:noProof/>
+                <w:webHidden/>
+              </w:rPr>
+              <w:fldChar w:fldCharType="end"/>
+            </w:r>
+          </w:hyperlink>
+        </w:p>
+        <w:p>
+          <w:pPr>
+            <w:pStyle w:val="TOC3"/>
+            <w:tabs>
+              <w:tab w:val="right" w:leader="dot" w:pos="9350"/>
+            </w:tabs>
+            <w:rPr>
+              <w:rFonts w:eastAsiaTheme="minorEastAsia"/>
+              <w:noProof/>
+            </w:rPr>
+          </w:pPr>
+          <w:hyperlink w:anchor="_Toc71023690" w:history="1">
+            <w:r>
+              <w:rPr>
+                <w:rStyle w:val="Hyperlink"/>
+                <w:noProof/>
+              </w:rPr>
+              <w:t>Another representation of the compilation process as described</w:t>
+            </w:r>
+            <w:r>
+              <w:rPr>
+                <w:noProof/>
+                <w:webHidden/>
+              </w:rPr>
+              <w:tab/>
+            </w:r>
+            <w:r>
+              <w:rPr>
+                <w:noProof/>
+                <w:webHidden/>
+              </w:rPr>
+              <w:fldChar w:fldCharType="begin"/>
+            </w:r>
+            <w:r>
+              <w:rPr>
+                <w:noProof/>
+                <w:webHidden/>
+              </w:rPr>
+              <w:instrText xml:space="preserve"> PAGEREF _Toc71023690 \h </w:instrText>
+            </w:r>
+            <w:r>
+              <w:rPr>
+                <w:noProof/>
+                <w:webHidden/>
+              </w:rPr>
+            </w:r>
+            <w:r>
+              <w:rPr>
+                <w:noProof/>
+                <w:webHidden/>
+              </w:rPr>
+              <w:fldChar w:fldCharType="separate"/>
+            </w:r>
+            <w:r>
+              <w:rPr>
+                <w:noProof/>
+                <w:webHidden/>
+              </w:rPr>
+              <w:t>3</w:t>
+            </w:r>
+            <w:r>
+              <w:rPr>
+                <w:noProof/>
+                <w:webHidden/>
+              </w:rPr>
+              <w:fldChar w:fldCharType="end"/>
+            </w:r>
+          </w:hyperlink>
+        </w:p>
+        <w:p>
+          <w:pPr>
+            <w:pStyle w:val="TOC2"/>
+            <w:tabs>
+              <w:tab w:val="right" w:leader="dot" w:pos="9350"/>
+            </w:tabs>
+            <w:rPr>
+              <w:rFonts w:eastAsiaTheme="minorEastAsia"/>
+              <w:noProof/>
+            </w:rPr>
+          </w:pPr>
+          <w:hyperlink w:anchor="_Toc71023691" w:history="1">
+            <w:r>
+              <w:rPr>
+                <w:rStyle w:val="Hyperlink"/>
+                <w:noProof/>
+              </w:rPr>
+              <w:t>Managed Code</w:t>
+            </w:r>
+            <w:r>
+              <w:rPr>
+                <w:noProof/>
+                <w:webHidden/>
+              </w:rPr>
+              <w:tab/>
+            </w:r>
+            <w:r>
+              <w:rPr>
+                <w:noProof/>
+                <w:webHidden/>
+              </w:rPr>
+              <w:fldChar w:fldCharType="begin"/>
+            </w:r>
+            <w:r>
+              <w:rPr>
+                <w:noProof/>
+                <w:webHidden/>
+              </w:rPr>
+              <w:instrText xml:space="preserve"> PAGEREF _Toc71023691 \h </w:instrText>
+            </w:r>
+            <w:r>
+              <w:rPr>
+                <w:noProof/>
+                <w:webHidden/>
+              </w:rPr>
+            </w:r>
+            <w:r>
+              <w:rPr>
+                <w:noProof/>
+                <w:webHidden/>
+              </w:rPr>
+              <w:fldChar w:fldCharType="separate"/>
+            </w:r>
+            <w:r>
+              <w:rPr>
+                <w:noProof/>
+                <w:webHidden/>
+              </w:rPr>
+              <w:t>3</w:t>
+            </w:r>
+            <w:r>
+              <w:rPr>
+                <w:noProof/>
+                <w:webHidden/>
+              </w:rPr>
+              <w:fldChar w:fldCharType="end"/>
+            </w:r>
+          </w:hyperlink>
+        </w:p>
+        <w:p>
+          <w:pPr>
+            <w:pStyle w:val="TOC2"/>
+            <w:tabs>
+              <w:tab w:val="right" w:leader="dot" w:pos="9350"/>
+            </w:tabs>
+            <w:rPr>
+              <w:rFonts w:eastAsiaTheme="minorEastAsia"/>
+              <w:noProof/>
+            </w:rPr>
+          </w:pPr>
+          <w:hyperlink w:anchor="_Toc71023692" w:history="1">
+            <w:r>
+              <w:rPr>
+                <w:rStyle w:val="Hyperlink"/>
+                <w:noProof/>
+              </w:rPr>
+              <w:t>Unmanaged Code</w:t>
+            </w:r>
+            <w:r>
+              <w:rPr>
+                <w:noProof/>
+                <w:webHidden/>
+              </w:rPr>
+              <w:tab/>
+            </w:r>
+            <w:r>
+              <w:rPr>
+                <w:noProof/>
+                <w:webHidden/>
+              </w:rPr>
+              <w:fldChar w:fldCharType="begin"/>
+            </w:r>
+            <w:r>
+              <w:rPr>
+                <w:noProof/>
+                <w:webHidden/>
+              </w:rPr>
+              <w:instrText xml:space="preserve"> PAGEREF _Toc71023692 \h </w:instrText>
+            </w:r>
+            <w:r>
+              <w:rPr>
+                <w:noProof/>
+                <w:webHidden/>
+              </w:rPr>
+            </w:r>
+            <w:r>
+              <w:rPr>
+                <w:noProof/>
+                <w:webHidden/>
+              </w:rPr>
+              <w:fldChar w:fldCharType="separate"/>
+            </w:r>
+            <w:r>
+              <w:rPr>
+                <w:noProof/>
+                <w:webHidden/>
+              </w:rPr>
+              <w:t>3</w:t>
+            </w:r>
+            <w:r>
+              <w:rPr>
+                <w:noProof/>
+                <w:webHidden/>
+              </w:rPr>
+              <w:fldChar w:fldCharType="end"/>
+            </w:r>
+          </w:hyperlink>
+        </w:p>
+        <w:p>
+          <w:pPr>
+            <w:pStyle w:val="TOC2"/>
+            <w:tabs>
+              <w:tab w:val="right" w:leader="dot" w:pos="9350"/>
+            </w:tabs>
+            <w:rPr>
+              <w:rFonts w:eastAsiaTheme="minorEastAsia"/>
+              <w:noProof/>
+            </w:rPr>
+          </w:pPr>
+          <w:hyperlink w:anchor="_Toc71023693" w:history="1">
+            <w:r>
+              <w:rPr>
+                <w:rStyle w:val="Hyperlink"/>
+                <w:noProof/>
+              </w:rPr>
+              <w:t>Garbage Collector</w:t>
+            </w:r>
+            <w:r>
+              <w:rPr>
+                <w:noProof/>
+                <w:webHidden/>
+              </w:rPr>
+              <w:tab/>
+            </w:r>
+            <w:r>
+              <w:rPr>
+                <w:noProof/>
+                <w:webHidden/>
+              </w:rPr>
+              <w:fldChar w:fldCharType="begin"/>
+            </w:r>
+            <w:r>
+              <w:rPr>
+                <w:noProof/>
+                <w:webHidden/>
+              </w:rPr>
+              <w:instrText xml:space="preserve"> PAGEREF _Toc71023693 \h </w:instrText>
+            </w:r>
+            <w:r>
+              <w:rPr>
+                <w:noProof/>
+                <w:webHidden/>
+              </w:rPr>
+            </w:r>
+            <w:r>
+              <w:rPr>
+                <w:noProof/>
+                <w:webHidden/>
+              </w:rPr>
+              <w:fldChar w:fldCharType="separate"/>
+            </w:r>
+            <w:r>
+              <w:rPr>
+                <w:noProof/>
+                <w:webHidden/>
+              </w:rPr>
+              <w:t>4</w:t>
+            </w:r>
+            <w:r>
+              <w:rPr>
+                <w:noProof/>
+                <w:webHidden/>
+              </w:rPr>
+              <w:fldChar w:fldCharType="end"/>
+            </w:r>
+          </w:hyperlink>
+        </w:p>
+        <w:p>
+          <w:pPr>
+            <w:pStyle w:val="TOC2"/>
+            <w:tabs>
+              <w:tab w:val="right" w:leader="dot" w:pos="9350"/>
+            </w:tabs>
+            <w:rPr>
+              <w:rFonts w:eastAsiaTheme="minorEastAsia"/>
+              <w:noProof/>
+            </w:rPr>
+          </w:pPr>
+          <w:hyperlink w:anchor="_Toc71023694" w:history="1">
+            <w:r>
+              <w:rPr>
+                <w:rStyle w:val="Hyperlink"/>
+                <w:noProof/>
+              </w:rPr>
+              <w:t>Discussions</w:t>
+            </w:r>
+            <w:r>
+              <w:rPr>
+                <w:noProof/>
+                <w:webHidden/>
+              </w:rPr>
+              <w:tab/>
+            </w:r>
+            <w:r>
+              <w:rPr>
+                <w:noProof/>
+                <w:webHidden/>
+              </w:rPr>
+              <w:fldChar w:fldCharType="begin"/>
+            </w:r>
+            <w:r>
+              <w:rPr>
+                <w:noProof/>
+                <w:webHidden/>
+              </w:rPr>
+              <w:instrText xml:space="preserve"> PAGEREF _Toc71023694 \h </w:instrText>
+            </w:r>
+            <w:r>
+              <w:rPr>
+                <w:noProof/>
+                <w:webHidden/>
+              </w:rPr>
+            </w:r>
+            <w:r>
+              <w:rPr>
+                <w:noProof/>
+                <w:webHidden/>
+              </w:rPr>
+              <w:fldChar w:fldCharType="separate"/>
+            </w:r>
+            <w:r>
+              <w:rPr>
+                <w:noProof/>
+                <w:webHidden/>
+              </w:rPr>
+              <w:t>4</w:t>
+            </w:r>
+            <w:r>
+              <w:rPr>
+                <w:noProof/>
+                <w:webHidden/>
+              </w:rPr>
+              <w:fldChar w:fldCharType="end"/>
+            </w:r>
+          </w:hyperlink>
+        </w:p>
+        <w:p>
+          <w:pPr>
+            <w:pStyle w:val="TOC1"/>
+            <w:tabs>
+              <w:tab w:val="right" w:leader="dot" w:pos="9350"/>
+            </w:tabs>
+            <w:rPr>
+              <w:rFonts w:eastAsiaTheme="minorEastAsia"/>
+              <w:noProof/>
+            </w:rPr>
+          </w:pPr>
+          <w:hyperlink w:anchor="_Toc71023695" w:history="1">
+            <w:r>
+              <w:rPr>
+                <w:rStyle w:val="Hyperlink"/>
+                <w:noProof/>
+              </w:rPr>
+              <w:t>App Architecture: Organizing your code</w:t>
+            </w:r>
+            <w:r>
+              <w:rPr>
+                <w:noProof/>
+                <w:webHidden/>
+              </w:rPr>
+              <w:tab/>
+            </w:r>
+            <w:r>
+              <w:rPr>
+                <w:noProof/>
+                <w:webHidden/>
+              </w:rPr>
+              <w:fldChar w:fldCharType="begin"/>
+            </w:r>
+            <w:r>
+              <w:rPr>
+                <w:noProof/>
+                <w:webHidden/>
+              </w:rPr>
+              <w:instrText xml:space="preserve"> PAGEREF _Toc71023695 \h </w:instrText>
+            </w:r>
+            <w:r>
+              <w:rPr>
+                <w:noProof/>
+                <w:webHidden/>
+              </w:rPr>
+            </w:r>
+            <w:r>
+              <w:rPr>
+                <w:noProof/>
+                <w:webHidden/>
+              </w:rPr>
+              <w:fldChar w:fldCharType="separate"/>
+            </w:r>
+            <w:r>
+              <w:rPr>
+                <w:noProof/>
+                <w:webHidden/>
+              </w:rPr>
+              <w:t>5</w:t>
+            </w:r>
+            <w:r>
+              <w:rPr>
+                <w:noProof/>
+                <w:webHidden/>
+              </w:rPr>
+              <w:fldChar w:fldCharType="end"/>
+            </w:r>
+          </w:hyperlink>
+        </w:p>
+        <w:p>
+          <w:pPr>
+            <w:pStyle w:val="TOC2"/>
+            <w:tabs>
+              <w:tab w:val="right" w:leader="dot" w:pos="9350"/>
+            </w:tabs>
+            <w:rPr>
+              <w:rFonts w:eastAsiaTheme="minorEastAsia"/>
+              <w:noProof/>
+            </w:rPr>
+          </w:pPr>
+          <w:hyperlink w:anchor="_Toc71023696" w:history="1">
+            <w:r>
+              <w:rPr>
+                <w:rStyle w:val="Hyperlink"/>
+                <w:noProof/>
+              </w:rPr>
+              <w:t>Good Developing Technique</w:t>
+            </w:r>
+            <w:r>
+              <w:rPr>
+                <w:noProof/>
+                <w:webHidden/>
+              </w:rPr>
+              <w:tab/>
+            </w:r>
+            <w:r>
+              <w:rPr>
+                <w:noProof/>
+                <w:webHidden/>
+              </w:rPr>
+              <w:fldChar w:fldCharType="begin"/>
+            </w:r>
+            <w:r>
+              <w:rPr>
+                <w:noProof/>
+                <w:webHidden/>
+              </w:rPr>
+              <w:instrText xml:space="preserve"> PAGEREF _Toc71023696 \h </w:instrText>
+            </w:r>
+            <w:r>
+              <w:rPr>
+                <w:noProof/>
+                <w:webHidden/>
+              </w:rPr>
+            </w:r>
+            <w:r>
+              <w:rPr>
+                <w:noProof/>
+                <w:webHidden/>
+              </w:rPr>
+              <w:fldChar w:fldCharType="separate"/>
+            </w:r>
+            <w:r>
+              <w:rPr>
+                <w:noProof/>
+                <w:webHidden/>
+              </w:rPr>
+              <w:t>5</w:t>
+            </w:r>
+            <w:r>
+              <w:rPr>
+                <w:noProof/>
+                <w:webHidden/>
+              </w:rPr>
+              <w:fldChar w:fldCharType="end"/>
+            </w:r>
+          </w:hyperlink>
+        </w:p>
+        <w:p>
+          <w:pPr>
+            <w:pStyle w:val="TOC2"/>
+            <w:tabs>
+              <w:tab w:val="right" w:leader="dot" w:pos="9350"/>
+            </w:tabs>
+            <w:rPr>
+              <w:rFonts w:eastAsiaTheme="minorEastAsia"/>
+              <w:noProof/>
+            </w:rPr>
+          </w:pPr>
+          <w:hyperlink w:anchor="_Toc71023697" w:history="1">
+            <w:r>
+              <w:rPr>
+                <w:rStyle w:val="Hyperlink"/>
+                <w:noProof/>
+              </w:rPr>
+              <w:t>Separation of Concerns</w:t>
+            </w:r>
+            <w:r>
+              <w:rPr>
+                <w:noProof/>
+                <w:webHidden/>
+              </w:rPr>
+              <w:tab/>
+            </w:r>
+            <w:r>
+              <w:rPr>
+                <w:noProof/>
+                <w:webHidden/>
+              </w:rPr>
+              <w:fldChar w:fldCharType="begin"/>
+            </w:r>
+            <w:r>
+              <w:rPr>
+                <w:noProof/>
+                <w:webHidden/>
+              </w:rPr>
+              <w:instrText xml:space="preserve"> PAGEREF _Toc71023697 \h </w:instrText>
+            </w:r>
+            <w:r>
+              <w:rPr>
+                <w:noProof/>
+                <w:webHidden/>
+              </w:rPr>
+            </w:r>
+            <w:r>
+              <w:rPr>
+                <w:noProof/>
+                <w:webHidden/>
+              </w:rPr>
+              <w:fldChar w:fldCharType="separate"/>
+            </w:r>
+            <w:r>
+              <w:rPr>
+                <w:noProof/>
+                <w:webHidden/>
+              </w:rPr>
+              <w:t>5</w:t>
+            </w:r>
+            <w:r>
+              <w:rPr>
+                <w:noProof/>
+                <w:webHidden/>
+              </w:rPr>
+              <w:fldChar w:fldCharType="end"/>
+            </w:r>
+          </w:hyperlink>
+        </w:p>
+        <w:p>
+          <w:pPr>
+            <w:pStyle w:val="TOC2"/>
+            <w:tabs>
+              <w:tab w:val="right" w:leader="dot" w:pos="9350"/>
+            </w:tabs>
+            <w:rPr>
+              <w:rFonts w:eastAsiaTheme="minorEastAsia"/>
+              <w:noProof/>
+            </w:rPr>
+          </w:pPr>
+          <w:hyperlink w:anchor="_Toc71023698" w:history="1">
+            <w:r>
+              <w:rPr>
+                <w:rStyle w:val="Hyperlink"/>
+                <w:noProof/>
+              </w:rPr>
+              <w:t>Classes</w:t>
+            </w:r>
+            <w:r>
+              <w:rPr>
+                <w:noProof/>
+                <w:webHidden/>
+              </w:rPr>
+              <w:tab/>
+            </w:r>
+            <w:r>
+              <w:rPr>
+                <w:noProof/>
+                <w:webHidden/>
+              </w:rPr>
+              <w:fldChar w:fldCharType="begin"/>
+            </w:r>
+            <w:r>
+              <w:rPr>
+                <w:noProof/>
+                <w:webHidden/>
+              </w:rPr>
+              <w:instrText xml:space="preserve"> PAGEREF _Toc71023698 \h </w:instrText>
+            </w:r>
+            <w:r>
+              <w:rPr>
+                <w:noProof/>
+                <w:webHidden/>
+              </w:rPr>
+            </w:r>
+            <w:r>
+              <w:rPr>
+                <w:noProof/>
+                <w:webHidden/>
+              </w:rPr>
+              <w:fldChar w:fldCharType="separate"/>
+            </w:r>
+            <w:r>
+              <w:rPr>
+                <w:noProof/>
+                <w:webHidden/>
+              </w:rPr>
+              <w:t>5</w:t>
+            </w:r>
+            <w:r>
+              <w:rPr>
+                <w:noProof/>
+                <w:webHidden/>
+              </w:rPr>
+              <w:fldChar w:fldCharType="end"/>
+            </w:r>
+          </w:hyperlink>
+        </w:p>
+        <w:p>
+          <w:pPr>
+            <w:pStyle w:val="TOC2"/>
+            <w:tabs>
+              <w:tab w:val="right" w:leader="dot" w:pos="9350"/>
+            </w:tabs>
+            <w:rPr>
+              <w:rFonts w:eastAsiaTheme="minorEastAsia"/>
+              <w:noProof/>
+            </w:rPr>
+          </w:pPr>
+          <w:hyperlink w:anchor="_Toc71023699" w:history="1">
+            <w:r>
+              <w:rPr>
+                <w:rStyle w:val="Hyperlink"/>
+                <w:noProof/>
+              </w:rPr>
+              <w:t>Namespace</w:t>
+            </w:r>
+            <w:r>
+              <w:rPr>
+                <w:noProof/>
+                <w:webHidden/>
+              </w:rPr>
+              <w:tab/>
+            </w:r>
+            <w:r>
+              <w:rPr>
+                <w:noProof/>
+                <w:webHidden/>
+              </w:rPr>
+              <w:fldChar w:fldCharType="begin"/>
+            </w:r>
+            <w:r>
+              <w:rPr>
+                <w:noProof/>
+                <w:webHidden/>
+              </w:rPr>
+              <w:instrText xml:space="preserve"> PAGEREF _Toc71023699 \h </w:instrText>
+            </w:r>
+            <w:r>
+              <w:rPr>
+                <w:noProof/>
+                <w:webHidden/>
+              </w:rPr>
+            </w:r>
+            <w:r>
+              <w:rPr>
+                <w:noProof/>
+                <w:webHidden/>
+              </w:rPr>
+              <w:fldChar w:fldCharType="separate"/>
+            </w:r>
+            <w:r>
+              <w:rPr>
+                <w:noProof/>
+                <w:webHidden/>
+              </w:rPr>
+              <w:t>5</w:t>
+            </w:r>
+            <w:r>
+              <w:rPr>
+                <w:noProof/>
+                <w:webHidden/>
+              </w:rPr>
+              <w:fldChar w:fldCharType="end"/>
+            </w:r>
+          </w:hyperlink>
+        </w:p>
+        <w:p>
+          <w:pPr>
+            <w:pStyle w:val="TOC2"/>
+            <w:tabs>
+              <w:tab w:val="right" w:leader="dot" w:pos="9350"/>
+            </w:tabs>
+            <w:rPr>
+              <w:rFonts w:eastAsiaTheme="minorEastAsia"/>
+              <w:noProof/>
+            </w:rPr>
+          </w:pPr>
+          <w:hyperlink w:anchor="_Toc71023700" w:history="1">
+            <w:r>
+              <w:rPr>
+                <w:rStyle w:val="Hyperlink"/>
+                <w:noProof/>
+              </w:rPr>
+              <w:t>Projects</w:t>
+            </w:r>
+            <w:r>
+              <w:rPr>
+                <w:noProof/>
+                <w:webHidden/>
+              </w:rPr>
+              <w:tab/>
+            </w:r>
+            <w:r>
+              <w:rPr>
+                <w:noProof/>
+                <w:webHidden/>
+              </w:rPr>
+              <w:fldChar w:fldCharType="begin"/>
+            </w:r>
+            <w:r>
+              <w:rPr>
+                <w:noProof/>
+                <w:webHidden/>
+              </w:rPr>
+              <w:instrText xml:space="preserve"> PAGEREF _Toc71023700 \h </w:instrText>
+            </w:r>
+            <w:r>
+              <w:rPr>
+                <w:noProof/>
+                <w:webHidden/>
+              </w:rPr>
+            </w:r>
+            <w:r>
+              <w:rPr>
+                <w:noProof/>
+                <w:webHidden/>
+              </w:rPr>
+              <w:fldChar w:fldCharType="separate"/>
+            </w:r>
+            <w:r>
+              <w:rPr>
+                <w:noProof/>
+                <w:webHidden/>
+              </w:rPr>
+              <w:t>6</w:t>
+            </w:r>
+            <w:r>
+              <w:rPr>
+                <w:noProof/>
+                <w:webHidden/>
+              </w:rPr>
+              <w:fldChar w:fldCharType="end"/>
+            </w:r>
+          </w:hyperlink>
+        </w:p>
+        <w:p>
+          <w:pPr>
+            <w:pStyle w:val="TOC2"/>
+            <w:tabs>
+              <w:tab w:val="right" w:leader="dot" w:pos="9350"/>
+            </w:tabs>
+            <w:rPr>
+              <w:rFonts w:eastAsiaTheme="minorEastAsia"/>
+              <w:noProof/>
+            </w:rPr>
+          </w:pPr>
+          <w:hyperlink w:anchor="_Toc71023701" w:history="1">
+            <w:r>
+              <w:rPr>
+                <w:rStyle w:val="Hyperlink"/>
+                <w:noProof/>
+              </w:rPr>
+              <w:t>Solution</w:t>
+            </w:r>
+            <w:r>
+              <w:rPr>
+                <w:noProof/>
+                <w:webHidden/>
+              </w:rPr>
+              <w:tab/>
+            </w:r>
+            <w:r>
+              <w:rPr>
+                <w:noProof/>
+                <w:webHidden/>
+              </w:rPr>
+              <w:fldChar w:fldCharType="begin"/>
+            </w:r>
+            <w:r>
+              <w:rPr>
+                <w:noProof/>
+                <w:webHidden/>
+              </w:rPr>
+              <w:instrText xml:space="preserve"> PAGEREF _Toc71023701 \h </w:instrText>
+            </w:r>
+            <w:r>
+              <w:rPr>
+                <w:noProof/>
+                <w:webHidden/>
+              </w:rPr>
+            </w:r>
+            <w:r>
+              <w:rPr>
+                <w:noProof/>
+                <w:webHidden/>
+              </w:rPr>
+              <w:fldChar w:fldCharType="separate"/>
+            </w:r>
+            <w:r>
+              <w:rPr>
+                <w:noProof/>
+                <w:webHidden/>
+              </w:rPr>
+              <w:t>6</w:t>
+            </w:r>
+            <w:r>
+              <w:rPr>
+                <w:noProof/>
+                <w:webHidden/>
+              </w:rPr>
+              <w:fldChar w:fldCharType="end"/>
+            </w:r>
+          </w:hyperlink>
+        </w:p>
+        <w:p>
+          <w:pPr>
+            <w:pStyle w:val="TOC2"/>
+            <w:tabs>
+              <w:tab w:val="right" w:leader="dot" w:pos="9350"/>
+            </w:tabs>
+            <w:rPr>
+              <w:rFonts w:eastAsiaTheme="minorEastAsia"/>
+              <w:noProof/>
+            </w:rPr>
+          </w:pPr>
+          <w:hyperlink w:anchor="_Toc71023702" w:history="1">
+            <w:r>
+              <w:rPr>
+                <w:rStyle w:val="Hyperlink"/>
+                <w:noProof/>
+              </w:rPr>
+              <w:t>Discussion</w:t>
+            </w:r>
+            <w:r>
+              <w:rPr>
+                <w:noProof/>
+                <w:webHidden/>
+              </w:rPr>
+              <w:tab/>
+            </w:r>
+            <w:r>
+              <w:rPr>
+                <w:noProof/>
+                <w:webHidden/>
+              </w:rPr>
+              <w:fldChar w:fldCharType="begin"/>
+            </w:r>
+            <w:r>
+              <w:rPr>
+                <w:noProof/>
+                <w:webHidden/>
+              </w:rPr>
+              <w:instrText xml:space="preserve"> PAGEREF _Toc71023702 \h </w:instrText>
+            </w:r>
+            <w:r>
+              <w:rPr>
+                <w:noProof/>
+                <w:webHidden/>
+              </w:rPr>
+            </w:r>
+            <w:r>
+              <w:rPr>
+                <w:noProof/>
+                <w:webHidden/>
+              </w:rPr>
+              <w:fldChar w:fldCharType="separate"/>
+            </w:r>
+            <w:r>
+              <w:rPr>
+                <w:noProof/>
+                <w:webHidden/>
+              </w:rPr>
+              <w:t>6</w:t>
+            </w:r>
+            <w:r>
+              <w:rPr>
+                <w:noProof/>
+                <w:webHidden/>
+              </w:rPr>
+              <w:fldChar w:fldCharType="end"/>
+            </w:r>
+          </w:hyperlink>
+        </w:p>
+        <w:p>
+          <w:r>
+            <w:rPr>
+              <w:b/>
+              <w:bCs/>
+              <w:noProof/>
+            </w:rPr>
+            <w:fldChar w:fldCharType="end"/>
+          </w:r>
+        </w:p>
+      </w:sdtContent>
+    </w:sdt>
+    <w:p>
+      <w:pPr>
+        <w:rPr>
+          <w:rFonts w:asciiTheme="majorHAnsi" w:eastAsiaTheme="majorEastAsia" w:hAnsiTheme="majorHAnsi" w:cstheme="majorBidi"/>
+          <w:color w:val="ED7D31" w:themeColor="accent2"/>
+          <w:spacing w:val="-10"/>
+          <w:kern w:val="28"/>
+          <w:sz w:val="56"/>
+          <w:szCs w:val="56"/>
+        </w:rPr>
+      </w:pPr>
+      <w:r>
+        <w:rPr>
+          <w:rFonts w:asciiTheme="majorHAnsi" w:eastAsiaTheme="majorEastAsia" w:hAnsiTheme="majorHAnsi" w:cstheme="majorBidi"/>
+          <w:color w:val="ED7D31" w:themeColor="accent2"/>
+          <w:spacing w:val="-10"/>
+          <w:kern w:val="28"/>
+          <w:sz w:val="56"/>
+          <w:szCs w:val="56"/>
+        </w:rPr>
+        <w:br w:type="page"/>
+      </w:r>
+    </w:p>
     <w:p>
       <w:pPr>
         <w:pStyle w:val="Title"/>
@@ -15,6 +1398,7 @@
         <w:rPr>
           <w:color w:val="ED7D31" w:themeColor="accent2"/>
         </w:rPr>
+        <w:lastRenderedPageBreak/>
         <w:t>Revature</w:t>
       </w:r>
       <w:proofErr w:type="spellEnd"/>
@@ -24,12 +1408,17 @@
         <w:pStyle w:val="Heading1"/>
         <w:jc w:val="center"/>
       </w:pPr>
+      <w:bookmarkStart w:id="0" w:name="_Toc71023684"/>
       <w:r>
         <w:t xml:space="preserve">Day </w:t>
       </w:r>
       <w:r>
         <w:t>2 .Net</w:t>
       </w:r>
+      <w:r>
+        <w:t xml:space="preserve"> &amp; App Architecture</w:t>
+      </w:r>
+      <w:bookmarkEnd w:id="0"/>
     </w:p>
     <w:p>
       <w:r>
@@ -40,9 +1429,11 @@
       <w:pPr>
         <w:pStyle w:val="Heading2"/>
       </w:pPr>
+      <w:bookmarkStart w:id="1" w:name="_Toc71023685"/>
       <w:r>
         <w:t>.Net</w:t>
       </w:r>
+      <w:bookmarkEnd w:id="1"/>
     </w:p>
     <w:p>
       <w:r>
@@ -68,9 +1459,11 @@
       <w:pPr>
         <w:pStyle w:val="Heading2"/>
       </w:pPr>
+      <w:bookmarkStart w:id="2" w:name="_Toc71023686"/>
       <w:r>
         <w:t>.Net SDK vs Runtime</w:t>
       </w:r>
+      <w:bookmarkEnd w:id="2"/>
     </w:p>
     <w:p>
       <w:pPr>
@@ -145,6 +1538,7 @@
       <w:pPr>
         <w:pStyle w:val="Heading2"/>
       </w:pPr>
+      <w:bookmarkStart w:id="3" w:name="_Toc71023687"/>
       <w:r>
         <w:t xml:space="preserve">Visual Representation </w:t>
       </w:r>
@@ -156,6 +1550,7 @@
       <w:r>
         <w:t>5 (Review recording for imaging)</w:t>
       </w:r>
+      <w:bookmarkEnd w:id="3"/>
     </w:p>
     <w:p>
       <w:proofErr w:type="gramStart"/>
@@ -193,7 +1588,19 @@
     <w:p>
       <w:r>
         <w:tab/>
-        <w:t>&gt;VS (Code/Mac/IDE)</w:t>
+        <w:t>&gt;V</w:t>
+      </w:r>
+      <w:r>
+        <w:t xml:space="preserve">isual </w:t>
+      </w:r>
+      <w:r>
+        <w:t>S</w:t>
+      </w:r>
+      <w:r>
+        <w:t>tudio I.E VS</w:t>
+      </w:r>
+      <w:r>
+        <w:t xml:space="preserve"> (Code/Mac/IDE)</w:t>
       </w:r>
     </w:p>
     <w:p>
@@ -207,9 +1614,11 @@
       <w:pPr>
         <w:pStyle w:val="Heading2"/>
       </w:pPr>
+      <w:bookmarkStart w:id="4" w:name="_Toc71023688"/>
       <w:r>
         <w:t>.Net Standard</w:t>
       </w:r>
+      <w:bookmarkEnd w:id="4"/>
     </w:p>
     <w:p>
       <w:r>
@@ -233,10 +1642,12 @@
       <w:pPr>
         <w:pStyle w:val="Heading2"/>
       </w:pPr>
+      <w:bookmarkStart w:id="5" w:name="_Toc71023689"/>
       <w:r>
         <w:lastRenderedPageBreak/>
         <w:t>Common Language Runtime (CLR)</w:t>
       </w:r>
+      <w:bookmarkEnd w:id="5"/>
     </w:p>
     <w:p>
       <w:r>
@@ -328,7 +1739,7 @@
         <w:t xml:space="preserve">) Assist in </w:t>
       </w:r>
       <w:r>
-        <w:t>Cross Platforming (Visual explanation in Recording, recreation provided in folder)</w:t>
+        <w:t>Cross Platforming (Visual explanation in Recording)</w:t>
       </w:r>
     </w:p>
     <w:p>
@@ -399,6 +1810,7 @@
       <w:pPr>
         <w:pStyle w:val="Heading3"/>
       </w:pPr>
+      <w:bookmarkStart w:id="6" w:name="_Toc71023690"/>
       <w:r>
         <w:t xml:space="preserve">Another representation of the compilation process as </w:t>
       </w:r>
@@ -406,6 +1818,7 @@
       <w:r>
         <w:t>described</w:t>
       </w:r>
+      <w:bookmarkEnd w:id="6"/>
       <w:proofErr w:type="gramEnd"/>
     </w:p>
     <w:p>
@@ -430,9 +1843,11 @@
       <w:pPr>
         <w:pStyle w:val="Heading2"/>
       </w:pPr>
+      <w:bookmarkStart w:id="7" w:name="_Toc71023691"/>
       <w:r>
         <w:t>Managed Code</w:t>
       </w:r>
+      <w:bookmarkEnd w:id="7"/>
     </w:p>
     <w:p>
       <w:r>
@@ -454,9 +1869,11 @@
       <w:pPr>
         <w:pStyle w:val="Heading2"/>
       </w:pPr>
+      <w:bookmarkStart w:id="8" w:name="_Toc71023692"/>
       <w:r>
         <w:t>Unmanaged Code</w:t>
       </w:r>
+      <w:bookmarkEnd w:id="8"/>
     </w:p>
     <w:p>
       <w:r>
@@ -488,10 +1905,12 @@
       <w:pPr>
         <w:pStyle w:val="Heading2"/>
       </w:pPr>
+      <w:bookmarkStart w:id="9" w:name="_Toc71023693"/>
       <w:r>
         <w:lastRenderedPageBreak/>
         <w:t>Garbage Collector</w:t>
       </w:r>
+      <w:bookmarkEnd w:id="9"/>
     </w:p>
     <w:p>
       <w:r>
@@ -603,9 +2022,11 @@
       <w:pPr>
         <w:pStyle w:val="Heading2"/>
       </w:pPr>
+      <w:bookmarkStart w:id="10" w:name="_Toc71023694"/>
       <w:r>
         <w:t>Discussions</w:t>
       </w:r>
+      <w:bookmarkEnd w:id="10"/>
     </w:p>
     <w:p>
       <w:pPr>
@@ -962,50 +2383,56 @@
       <w:pPr>
         <w:pStyle w:val="ListParagraph"/>
         <w:rPr>
-          <w:color w:val="70AD47" w:themeColor="accent6"/>
-        </w:rPr>
-      </w:pPr>
-      <w:r>
-        <w:rPr>
-          <w:color w:val="70AD47" w:themeColor="accent6"/>
-        </w:rPr>
-        <w:t xml:space="preserve">No, … and yes. While the specific </w:t>
-      </w:r>
-      <w:r>
-        <w:rPr>
-          <w:color w:val="70AD47" w:themeColor="accent6"/>
+          <w:color w:val="ED7D31" w:themeColor="accent2"/>
+        </w:rPr>
+      </w:pPr>
+      <w:r>
+        <w:rPr>
+          <w:color w:val="8EAADB" w:themeColor="accent1" w:themeTint="99"/>
+        </w:rPr>
+        <w:t>No, … and yes</w:t>
+      </w:r>
+      <w:r>
+        <w:rPr>
+          <w:color w:val="ED7D31" w:themeColor="accent2"/>
+        </w:rPr>
+        <w:t xml:space="preserve">. While the specific </w:t>
+      </w:r>
+      <w:r>
+        <w:rPr>
+          <w:color w:val="ED7D31" w:themeColor="accent2"/>
         </w:rPr>
         <w:t>verbiage</w:t>
       </w:r>
       <w:r>
         <w:rPr>
-          <w:color w:val="70AD47" w:themeColor="accent6"/>
+          <w:color w:val="ED7D31" w:themeColor="accent2"/>
         </w:rPr>
         <w:t xml:space="preserve"> is specific to CLR, the concept is used across other </w:t>
       </w:r>
       <w:r>
         <w:rPr>
-          <w:color w:val="70AD47" w:themeColor="accent6"/>
+          <w:color w:val="ED7D31" w:themeColor="accent2"/>
         </w:rPr>
         <w:t>developments like the JVM.</w:t>
       </w:r>
       <w:r>
         <w:rPr>
-          <w:color w:val="70AD47" w:themeColor="accent6"/>
+          <w:color w:val="ED7D31" w:themeColor="accent2"/>
         </w:rPr>
         <w:t xml:space="preserve"> Ask other </w:t>
       </w:r>
       <w:proofErr w:type="gramStart"/>
       <w:r>
         <w:rPr>
-          <w:color w:val="70AD47" w:themeColor="accent6"/>
+          <w:color w:val="ED7D31" w:themeColor="accent2"/>
         </w:rPr>
         <w:t>developers, and</w:t>
       </w:r>
       <w:proofErr w:type="gramEnd"/>
       <w:r>
         <w:rPr>
-          <w:color w:val="70AD47" w:themeColor="accent6"/>
+          <w:color w:val="ED7D31" w:themeColor="accent2"/>
         </w:rPr>
         <w:t xml:space="preserve"> see what they call it. (Scala, Kotlin are other examples but they must be translated first)</w:t>
       </w:r>
@@ -1014,6 +2441,928 @@
       <w:pPr>
         <w:ind w:left="720"/>
       </w:pPr>
+    </w:p>
+    <w:p>
+      <w:pPr>
+        <w:pStyle w:val="Heading1"/>
+      </w:pPr>
+      <w:bookmarkStart w:id="11" w:name="_Toc71023695"/>
+      <w:r>
+        <w:lastRenderedPageBreak/>
+        <w:t xml:space="preserve">App </w:t>
+      </w:r>
+      <w:r>
+        <w:t>Architecture</w:t>
+      </w:r>
+      <w:r>
+        <w:t xml:space="preserve">: Organizing your </w:t>
+      </w:r>
+      <w:proofErr w:type="gramStart"/>
+      <w:r>
+        <w:t>code</w:t>
+      </w:r>
+      <w:bookmarkEnd w:id="11"/>
+      <w:proofErr w:type="gramEnd"/>
+    </w:p>
+    <w:p>
+      <w:pPr>
+        <w:rPr>
+          <w:i/>
+          <w:iCs/>
+        </w:rPr>
+      </w:pPr>
+      <w:r>
+        <w:rPr>
+          <w:i/>
+          <w:iCs/>
+        </w:rPr>
+        <w:t xml:space="preserve">“There’s a place for everything, and everything </w:t>
+      </w:r>
+      <w:r>
+        <w:rPr>
+          <w:i/>
+          <w:iCs/>
+        </w:rPr>
+        <w:t>in its</w:t>
+      </w:r>
+      <w:r>
+        <w:rPr>
+          <w:i/>
+          <w:iCs/>
+        </w:rPr>
+        <w:t xml:space="preserve"> place.”</w:t>
+      </w:r>
+    </w:p>
+    <w:p>
+      <w:pPr>
+        <w:rPr>
+          <w:b/>
+          <w:bCs/>
+        </w:rPr>
+      </w:pPr>
+      <w:proofErr w:type="gramStart"/>
+      <w:r>
+        <w:rPr>
+          <w:b/>
+          <w:bCs/>
+        </w:rPr>
+        <w:t>Classes;</w:t>
+      </w:r>
+      <w:proofErr w:type="gramEnd"/>
+      <w:r>
+        <w:rPr>
+          <w:b/>
+          <w:bCs/>
+        </w:rPr>
+        <w:t xml:space="preserve"> How do you define those classes? How do you group those class?</w:t>
+      </w:r>
+    </w:p>
+    <w:p>
+      <w:pPr>
+        <w:pStyle w:val="Heading2"/>
+      </w:pPr>
+      <w:bookmarkStart w:id="12" w:name="_Toc71023696"/>
+      <w:r>
+        <w:t>Good Developing Technique</w:t>
+      </w:r>
+      <w:bookmarkEnd w:id="12"/>
+    </w:p>
+    <w:p>
+      <w:r>
+        <w:t>-</w:t>
+      </w:r>
+      <w:r>
+        <w:t>Modularizing</w:t>
+      </w:r>
+      <w:r>
+        <w:t xml:space="preserve"> your code</w:t>
+      </w:r>
+    </w:p>
+    <w:p>
+      <w:r>
+        <w:tab/>
+        <w:t>&gt;Separate</w:t>
+      </w:r>
+      <w:r>
+        <w:t>s</w:t>
+      </w:r>
+      <w:r>
+        <w:t xml:space="preserve"> your logic into separate categories</w:t>
+      </w:r>
+      <w:r>
+        <w:t>.</w:t>
+      </w:r>
+    </w:p>
+    <w:p>
+      <w:pPr>
+        <w:pStyle w:val="Heading2"/>
+      </w:pPr>
+      <w:bookmarkStart w:id="13" w:name="_Toc71023697"/>
+      <w:r>
+        <w:t>Separation of Concerns</w:t>
+      </w:r>
+      <w:bookmarkEnd w:id="13"/>
+    </w:p>
+    <w:p>
+      <w:r>
+        <w:t>-Group your data based on logic for whether they belong together</w:t>
+      </w:r>
+      <w:r>
+        <w:t>.</w:t>
+      </w:r>
+    </w:p>
+    <w:p>
+      <w:r>
+        <w:t>-Avoid spaghetti code! Shoot for a Lasagna code.</w:t>
+      </w:r>
+    </w:p>
+    <w:p>
+      <w:r>
+        <w:tab/>
+        <w:t>&gt;</w:t>
+      </w:r>
+      <w:proofErr w:type="gramStart"/>
+      <w:r>
+        <w:t>don’t</w:t>
+      </w:r>
+      <w:proofErr w:type="gramEnd"/>
+      <w:r>
+        <w:t xml:space="preserve"> have your code to be tangled, but to be layered.</w:t>
+      </w:r>
+    </w:p>
+    <w:p>
+      <w:r>
+        <w:t>-This is to help make your code more readable, extendable, Scalable, maintainable code.</w:t>
+      </w:r>
+    </w:p>
+    <w:p>
+      <w:pPr>
+        <w:ind w:left="720"/>
+      </w:pPr>
+      <w:r>
+        <w:t>&gt;If everything has their place, and nothing is tangled together, clients can read your code more clearly.</w:t>
+      </w:r>
+    </w:p>
+    <w:p>
+      <w:r>
+        <w:tab/>
+        <w:t>&gt;Makes it easier to explain your code as well!</w:t>
+      </w:r>
+    </w:p>
+    <w:p>
+      <w:pPr>
+        <w:pStyle w:val="Heading2"/>
+      </w:pPr>
+      <w:bookmarkStart w:id="14" w:name="_Toc71023698"/>
+      <w:r>
+        <w:t>Classes</w:t>
+      </w:r>
+      <w:bookmarkEnd w:id="14"/>
+    </w:p>
+    <w:p>
+      <w:r>
+        <w:t>-Blueprints to the actual objects in your project</w:t>
+      </w:r>
+      <w:r>
+        <w:t>.</w:t>
+      </w:r>
+    </w:p>
+    <w:p>
+      <w:r>
+        <w:t>-Building blocks of program</w:t>
+      </w:r>
+      <w:r>
+        <w:t>.</w:t>
+      </w:r>
+    </w:p>
+    <w:p>
+      <w:r>
+        <w:t>-</w:t>
+      </w:r>
+      <w:r>
+        <w:t>used to encapsulate logic and data together.</w:t>
+      </w:r>
+    </w:p>
+    <w:p>
+      <w:r>
+        <w:t>-abstract classes to handle higher end logic.</w:t>
+      </w:r>
+    </w:p>
+    <w:p>
+      <w:r>
+        <w:t>-EVERYTHING MUST EXISIT IN A CLASS.</w:t>
+      </w:r>
+    </w:p>
+    <w:p>
+      <w:r>
+        <w:t>-Do not create a superclass that handles everything in your code.</w:t>
+      </w:r>
+    </w:p>
+    <w:p>
+      <w:pPr>
+        <w:ind w:left="720"/>
+      </w:pPr>
+      <w:r>
+        <w:t>&gt;This will help with debugging your code. Easier to find where the problem is by what the problem is.</w:t>
+      </w:r>
+    </w:p>
+    <w:p>
+      <w:pPr>
+        <w:pStyle w:val="Heading2"/>
+      </w:pPr>
+      <w:bookmarkStart w:id="15" w:name="_Toc71023699"/>
+      <w:r>
+        <w:t>Namespace</w:t>
+      </w:r>
+      <w:bookmarkEnd w:id="15"/>
+    </w:p>
+    <w:p>
+      <w:r>
+        <w:t>-Logical grouping by theme of functionality</w:t>
+      </w:r>
+    </w:p>
+    <w:p>
+      <w:r>
+        <w:t>-to use classes from other namespaces, you must use the ‘</w:t>
+      </w:r>
+      <w:r>
+        <w:rPr>
+          <w:i/>
+          <w:iCs/>
+        </w:rPr>
+        <w:t>using’</w:t>
+      </w:r>
+      <w:r>
+        <w:t xml:space="preserve"> statement.</w:t>
+      </w:r>
+    </w:p>
+    <w:p>
+      <w:r>
+        <w:tab/>
+        <w:t>&gt;Difference between ‘</w:t>
+      </w:r>
+      <w:r>
+        <w:rPr>
+          <w:i/>
+          <w:iCs/>
+        </w:rPr>
+        <w:t>using</w:t>
+      </w:r>
+      <w:r>
+        <w:t>’ statement, keyword, and block.</w:t>
+      </w:r>
+    </w:p>
+    <w:p>
+      <w:r>
+        <w:t>-Similar to Java’s ‘</w:t>
+      </w:r>
+      <w:r>
+        <w:rPr>
+          <w:i/>
+          <w:iCs/>
+        </w:rPr>
+        <w:t>package</w:t>
+      </w:r>
+      <w:r>
+        <w:t>’</w:t>
+      </w:r>
+    </w:p>
+    <w:p>
+      <w:r>
+        <w:t xml:space="preserve">-the physical grouping of types </w:t>
+      </w:r>
+      <w:proofErr w:type="gramStart"/>
+      <w:r>
+        <w:t>are</w:t>
+      </w:r>
+      <w:proofErr w:type="gramEnd"/>
+      <w:r>
+        <w:t xml:space="preserve"> called ‘</w:t>
+      </w:r>
+      <w:r>
+        <w:rPr>
+          <w:i/>
+          <w:iCs/>
+        </w:rPr>
+        <w:t>assembly</w:t>
+      </w:r>
+      <w:r>
+        <w:t>’.</w:t>
+      </w:r>
+    </w:p>
+    <w:p>
+      <w:r>
+        <w:br w:type="page"/>
+      </w:r>
+    </w:p>
+    <w:p>
+      <w:pPr>
+        <w:pStyle w:val="Heading2"/>
+      </w:pPr>
+      <w:bookmarkStart w:id="16" w:name="_Toc71023700"/>
+      <w:r>
+        <w:lastRenderedPageBreak/>
+        <w:t>Projects</w:t>
+      </w:r>
+      <w:bookmarkEnd w:id="16"/>
+    </w:p>
+    <w:p>
+      <w:r>
+        <w:t>-Contains all files that are to be compiled into .exe, library, or website</w:t>
+      </w:r>
+    </w:p>
+    <w:p>
+      <w:r>
+        <w:t xml:space="preserve">-Much like classes, </w:t>
+      </w:r>
+      <w:proofErr w:type="gramStart"/>
+      <w:r>
+        <w:t>don’t</w:t>
+      </w:r>
+      <w:proofErr w:type="gramEnd"/>
+      <w:r>
+        <w:t xml:space="preserve"> have a super project.</w:t>
+      </w:r>
+    </w:p>
+    <w:p>
+      <w:r>
+        <w:t>-Also contains compiles settings, as well as any dependencies (other classes you implement for your code to work) that your code might need.</w:t>
+      </w:r>
+    </w:p>
+    <w:p>
+      <w:r>
+        <w:t xml:space="preserve">-Contains an XML document that lists all </w:t>
+      </w:r>
+      <w:proofErr w:type="gramStart"/>
+      <w:r>
+        <w:t>different;</w:t>
+      </w:r>
+      <w:proofErr w:type="gramEnd"/>
+      <w:r>
+        <w:t xml:space="preserve"> Frameworks, Output type, References, etc.</w:t>
+      </w:r>
+    </w:p>
+    <w:p>
+      <w:r>
+        <w:tab/>
+        <w:t xml:space="preserve">&gt;The XML and requirements will differ based on the nature of the </w:t>
+      </w:r>
+      <w:proofErr w:type="gramStart"/>
+      <w:r>
+        <w:t>project</w:t>
+      </w:r>
+      <w:proofErr w:type="gramEnd"/>
+    </w:p>
+    <w:p>
+      <w:r>
+        <w:t xml:space="preserve">-file extensions help define what the nature of the Project is </w:t>
+      </w:r>
+      <w:proofErr w:type="gramStart"/>
+      <w:r>
+        <w:t>(.</w:t>
+      </w:r>
+      <w:proofErr w:type="spellStart"/>
+      <w:r>
+        <w:t>csprojec</w:t>
+      </w:r>
+      <w:proofErr w:type="spellEnd"/>
+      <w:proofErr w:type="gramEnd"/>
+      <w:r>
+        <w:t xml:space="preserve"> = C# Project and vb.net = .net project.)</w:t>
+      </w:r>
+    </w:p>
+    <w:p>
+      <w:pPr>
+        <w:pStyle w:val="Heading2"/>
+      </w:pPr>
+      <w:bookmarkStart w:id="17" w:name="_Toc71023701"/>
+      <w:r>
+        <w:t>Solution</w:t>
+      </w:r>
+      <w:bookmarkEnd w:id="17"/>
+    </w:p>
+    <w:p>
+      <w:r>
+        <w:t>-Not an “answer”</w:t>
+      </w:r>
+    </w:p>
+    <w:p>
+      <w:r>
+        <w:t>-a container for related projects. IE your final packaging of your application.</w:t>
+      </w:r>
+    </w:p>
+    <w:p>
+      <w:pPr>
+        <w:pStyle w:val="Heading2"/>
+      </w:pPr>
+    </w:p>
+    <w:p>
+      <w:r>
+        <w:t>/// End of PP</w:t>
+      </w:r>
+    </w:p>
+    <w:p/>
+    <w:p>
+      <w:pPr>
+        <w:pStyle w:val="Heading2"/>
+      </w:pPr>
+      <w:bookmarkStart w:id="18" w:name="_Toc71023702"/>
+      <w:r>
+        <w:t>Discussion</w:t>
+      </w:r>
+      <w:bookmarkEnd w:id="18"/>
+    </w:p>
+    <w:p>
+      <w:pPr>
+        <w:rPr>
+          <w:color w:val="70AD47" w:themeColor="accent6"/>
+        </w:rPr>
+      </w:pPr>
+      <w:r>
+        <w:rPr>
+          <w:color w:val="70AD47" w:themeColor="accent6"/>
+        </w:rPr>
+        <w:t>Q: One main method per project or per Solution?</w:t>
+      </w:r>
+    </w:p>
+    <w:p>
+      <w:pPr>
+        <w:rPr>
+          <w:color w:val="70AD47" w:themeColor="accent6"/>
+        </w:rPr>
+      </w:pPr>
+      <w:r>
+        <w:rPr>
+          <w:color w:val="70AD47" w:themeColor="accent6"/>
+        </w:rPr>
+        <w:tab/>
+      </w:r>
+      <w:r>
+        <w:rPr>
+          <w:color w:val="ED7D31" w:themeColor="accent2"/>
+        </w:rPr>
+        <w:t>A: Per Solution</w:t>
+      </w:r>
+    </w:p>
+    <w:p>
+      <w:pPr>
+        <w:rPr>
+          <w:color w:val="70AD47" w:themeColor="accent6"/>
+        </w:rPr>
+      </w:pPr>
+      <w:r>
+        <w:rPr>
+          <w:color w:val="70AD47" w:themeColor="accent6"/>
+        </w:rPr>
+        <w:t>Q:  A Solution can contain several projects?</w:t>
+      </w:r>
+    </w:p>
+    <w:p>
+      <w:pPr>
+        <w:pStyle w:val="ListParagraph"/>
+        <w:numPr>
+          <w:ilvl w:val="0"/>
+          <w:numId w:val="6"/>
+        </w:numPr>
+        <w:rPr>
+          <w:color w:val="ED7D31" w:themeColor="accent2"/>
+        </w:rPr>
+      </w:pPr>
+      <w:r>
+        <w:rPr>
+          <w:color w:val="ED7D31" w:themeColor="accent2"/>
+        </w:rPr>
+        <w:t>Solution made of many Projects, Projects are made up of several namespaces, and namespaces are made up of many classes.</w:t>
+      </w:r>
+    </w:p>
+    <w:p>
+      <w:pPr>
+        <w:rPr>
+          <w:color w:val="70AD47" w:themeColor="accent6"/>
+        </w:rPr>
+      </w:pPr>
+      <w:r>
+        <w:rPr>
+          <w:color w:val="70AD47" w:themeColor="accent6"/>
+        </w:rPr>
+        <w:t>Q: Do you have any links for .Net Architecture?</w:t>
+      </w:r>
+    </w:p>
+    <w:p>
+      <w:pPr>
+        <w:pStyle w:val="ListParagraph"/>
+        <w:numPr>
+          <w:ilvl w:val="0"/>
+          <w:numId w:val="7"/>
+        </w:numPr>
+        <w:rPr>
+          <w:color w:val="ED7D31" w:themeColor="accent2"/>
+        </w:rPr>
+      </w:pPr>
+      <w:r>
+        <w:rPr>
+          <w:color w:val="ED7D31" w:themeColor="accent2"/>
+        </w:rPr>
+        <w:t>(Found in resource package of PP)</w:t>
+      </w:r>
+    </w:p>
+    <w:p>
+      <w:pPr>
+        <w:rPr>
+          <w:color w:val="70AD47" w:themeColor="accent6"/>
+        </w:rPr>
+      </w:pPr>
+      <w:r>
+        <w:rPr>
+          <w:color w:val="70AD47" w:themeColor="accent6"/>
+        </w:rPr>
+        <w:t>Q: Can there be multiple namespaces to a file?</w:t>
+      </w:r>
+    </w:p>
+    <w:p>
+      <w:pPr>
+        <w:pStyle w:val="ListParagraph"/>
+        <w:numPr>
+          <w:ilvl w:val="0"/>
+          <w:numId w:val="8"/>
+        </w:numPr>
+        <w:rPr>
+          <w:color w:val="ED7D31" w:themeColor="accent2"/>
+        </w:rPr>
+      </w:pPr>
+      <w:r>
+        <w:rPr>
+          <w:color w:val="ED7D31" w:themeColor="accent2"/>
+        </w:rPr>
+        <w:t xml:space="preserve">You can have multiple namespaces in a project. Like in java, certain classes </w:t>
+      </w:r>
+      <w:proofErr w:type="gramStart"/>
+      <w:r>
+        <w:rPr>
+          <w:color w:val="ED7D31" w:themeColor="accent2"/>
+        </w:rPr>
+        <w:t>belongs</w:t>
+      </w:r>
+      <w:proofErr w:type="gramEnd"/>
+      <w:r>
+        <w:rPr>
+          <w:color w:val="ED7D31" w:themeColor="accent2"/>
+        </w:rPr>
+        <w:t xml:space="preserve"> to certain packages. A type is part of a namespace. A namespace is part of a project.</w:t>
+      </w:r>
+    </w:p>
+    <w:p>
+      <w:pPr>
+        <w:rPr>
+          <w:color w:val="70AD47" w:themeColor="accent6"/>
+        </w:rPr>
+      </w:pPr>
+      <w:r>
+        <w:rPr>
+          <w:color w:val="70AD47" w:themeColor="accent6"/>
+        </w:rPr>
+        <w:t xml:space="preserve">Q: </w:t>
+      </w:r>
+      <w:proofErr w:type="gramStart"/>
+      <w:r>
+        <w:rPr>
+          <w:color w:val="70AD47" w:themeColor="accent6"/>
+        </w:rPr>
+        <w:t>what</w:t>
+      </w:r>
+      <w:r>
+        <w:rPr>
+          <w:color w:val="70AD47" w:themeColor="accent6"/>
+        </w:rPr>
+        <w:t>’</w:t>
+      </w:r>
+      <w:r>
+        <w:rPr>
+          <w:color w:val="70AD47" w:themeColor="accent6"/>
+        </w:rPr>
+        <w:t>s</w:t>
+      </w:r>
+      <w:proofErr w:type="gramEnd"/>
+      <w:r>
+        <w:rPr>
+          <w:color w:val="70AD47" w:themeColor="accent6"/>
+        </w:rPr>
+        <w:t xml:space="preserve"> the difference between namespace and assembly? What are we referencing with physical grouping?</w:t>
+      </w:r>
+    </w:p>
+    <w:p>
+      <w:pPr>
+        <w:pStyle w:val="ListParagraph"/>
+        <w:numPr>
+          <w:ilvl w:val="0"/>
+          <w:numId w:val="9"/>
+        </w:numPr>
+        <w:rPr>
+          <w:color w:val="ED7D31" w:themeColor="accent2"/>
+        </w:rPr>
+      </w:pPr>
+      <w:r>
+        <w:rPr>
+          <w:color w:val="ED7D31" w:themeColor="accent2"/>
+        </w:rPr>
+        <w:t xml:space="preserve">When something becomes a physical file. Namespaces are virtual </w:t>
+      </w:r>
+      <w:proofErr w:type="gramStart"/>
+      <w:r>
+        <w:rPr>
+          <w:color w:val="ED7D31" w:themeColor="accent2"/>
+        </w:rPr>
+        <w:t>logical,</w:t>
+      </w:r>
+      <w:proofErr w:type="gramEnd"/>
+      <w:r>
+        <w:rPr>
+          <w:color w:val="ED7D31" w:themeColor="accent2"/>
+        </w:rPr>
+        <w:t xml:space="preserve"> Assembly is the folder location.</w:t>
+      </w:r>
+    </w:p>
+    <w:p>
+      <w:pPr>
+        <w:ind w:left="720"/>
+        <w:rPr>
+          <w:color w:val="70AD47" w:themeColor="accent6"/>
+        </w:rPr>
+      </w:pPr>
+      <w:r>
+        <w:rPr>
+          <w:color w:val="70AD47" w:themeColor="accent6"/>
+        </w:rPr>
+        <w:t>Venkata: Solution = Apartment Complex, Project = Apartment, Namespace= Specific apartment housing, Class= Stuff that exists within the apartment.</w:t>
+      </w:r>
+    </w:p>
+    <w:p>
+      <w:pPr>
+        <w:pStyle w:val="ListParagraph"/>
+        <w:numPr>
+          <w:ilvl w:val="0"/>
+          <w:numId w:val="10"/>
+        </w:numPr>
+      </w:pPr>
+      <w:r>
+        <w:lastRenderedPageBreak/>
+        <w:t>What does separation of concerns mean?</w:t>
+      </w:r>
+    </w:p>
+    <w:p>
+      <w:pPr>
+        <w:pStyle w:val="ListParagraph"/>
+        <w:rPr>
+          <w:color w:val="70AD47" w:themeColor="accent6"/>
+        </w:rPr>
+      </w:pPr>
+      <w:r>
+        <w:rPr>
+          <w:color w:val="70AD47" w:themeColor="accent6"/>
+        </w:rPr>
+        <w:t xml:space="preserve">Organizing your classes in ways that makes sense. </w:t>
+      </w:r>
+      <w:r>
+        <w:rPr>
+          <w:color w:val="70AD47" w:themeColor="accent6"/>
+        </w:rPr>
+        <w:t>Modularizing</w:t>
+      </w:r>
+      <w:r>
+        <w:rPr>
+          <w:color w:val="70AD47" w:themeColor="accent6"/>
+        </w:rPr>
+        <w:t xml:space="preserve"> your code.</w:t>
+      </w:r>
+    </w:p>
+    <w:p>
+      <w:pPr>
+        <w:pStyle w:val="ListParagraph"/>
+      </w:pPr>
+      <w:proofErr w:type="gramStart"/>
+      <w:r>
+        <w:t>Advantages?:</w:t>
+      </w:r>
+      <w:proofErr w:type="gramEnd"/>
+    </w:p>
+    <w:p>
+      <w:pPr>
+        <w:pStyle w:val="ListParagraph"/>
+        <w:rPr>
+          <w:color w:val="70AD47" w:themeColor="accent6"/>
+        </w:rPr>
+      </w:pPr>
+      <w:r>
+        <w:rPr>
+          <w:color w:val="70AD47" w:themeColor="accent6"/>
+        </w:rPr>
+        <w:t>Makes it easier to debug your code.</w:t>
+      </w:r>
+    </w:p>
+    <w:p>
+      <w:pPr>
+        <w:pStyle w:val="ListParagraph"/>
+        <w:rPr>
+          <w:color w:val="70AD47" w:themeColor="accent6"/>
+        </w:rPr>
+      </w:pPr>
+      <w:r>
+        <w:rPr>
+          <w:color w:val="70AD47" w:themeColor="accent6"/>
+        </w:rPr>
+        <w:t>Makes it easier to explain your code to others.</w:t>
+      </w:r>
+    </w:p>
+    <w:p>
+      <w:pPr>
+        <w:pStyle w:val="ListParagraph"/>
+        <w:rPr>
+          <w:color w:val="ED7D31" w:themeColor="accent2"/>
+        </w:rPr>
+      </w:pPr>
+      <w:r>
+        <w:rPr>
+          <w:color w:val="ED7D31" w:themeColor="accent2"/>
+        </w:rPr>
+        <w:t xml:space="preserve">Avoids naming </w:t>
+      </w:r>
+      <w:proofErr w:type="gramStart"/>
+      <w:r>
+        <w:rPr>
+          <w:color w:val="ED7D31" w:themeColor="accent2"/>
+        </w:rPr>
+        <w:t>complexes</w:t>
+      </w:r>
+      <w:proofErr w:type="gramEnd"/>
+    </w:p>
+    <w:p>
+      <w:pPr>
+        <w:pStyle w:val="ListParagraph"/>
+        <w:rPr>
+          <w:color w:val="8EAADB" w:themeColor="accent1" w:themeTint="99"/>
+        </w:rPr>
+      </w:pPr>
+      <w:r>
+        <w:rPr>
+          <w:color w:val="8EAADB" w:themeColor="accent1" w:themeTint="99"/>
+        </w:rPr>
+        <w:t>IE: Readability and writability &lt;&lt;&lt; VERY IMPORTANT</w:t>
+      </w:r>
+    </w:p>
+    <w:p>
+      <w:pPr>
+        <w:pStyle w:val="ListParagraph"/>
+        <w:numPr>
+          <w:ilvl w:val="0"/>
+          <w:numId w:val="10"/>
+        </w:numPr>
+      </w:pPr>
+      <w:r>
+        <w:t>What are classes?</w:t>
+      </w:r>
+    </w:p>
+    <w:p>
+      <w:pPr>
+        <w:pStyle w:val="ListParagraph"/>
+        <w:rPr>
+          <w:color w:val="70AD47" w:themeColor="accent6"/>
+        </w:rPr>
+      </w:pPr>
+      <w:r>
+        <w:rPr>
+          <w:color w:val="70AD47" w:themeColor="accent6"/>
+        </w:rPr>
+        <w:t>Blueprint of the objects.</w:t>
+      </w:r>
+    </w:p>
+    <w:p>
+      <w:pPr>
+        <w:pStyle w:val="ListParagraph"/>
+        <w:rPr>
+          <w:color w:val="ED7D31" w:themeColor="accent2"/>
+        </w:rPr>
+      </w:pPr>
+      <w:r>
+        <w:rPr>
+          <w:color w:val="ED7D31" w:themeColor="accent2"/>
+        </w:rPr>
+        <w:t>Define a data structure, Objects hold the actual data. Creating a class, you are creating a data instance. Different way of describing it.</w:t>
+      </w:r>
+    </w:p>
+    <w:p>
+      <w:pPr>
+        <w:pStyle w:val="ListParagraph"/>
+        <w:numPr>
+          <w:ilvl w:val="0"/>
+          <w:numId w:val="10"/>
+        </w:numPr>
+      </w:pPr>
+      <w:r>
+        <w:t>What is the difference between Assembly and namespaces?</w:t>
+      </w:r>
+    </w:p>
+    <w:p>
+      <w:pPr>
+        <w:pStyle w:val="ListParagraph"/>
+        <w:rPr>
+          <w:color w:val="8EAADB" w:themeColor="accent1" w:themeTint="99"/>
+        </w:rPr>
+      </w:pPr>
+      <w:r>
+        <w:rPr>
+          <w:color w:val="8EAADB" w:themeColor="accent1" w:themeTint="99"/>
+        </w:rPr>
+        <w:t>&lt;Missed while editing the file&gt;</w:t>
+      </w:r>
+    </w:p>
+    <w:p>
+      <w:pPr>
+        <w:pStyle w:val="ListParagraph"/>
+        <w:numPr>
+          <w:ilvl w:val="0"/>
+          <w:numId w:val="10"/>
+        </w:numPr>
+      </w:pPr>
+      <w:r>
+        <w:t>What is the difference between projects and namespaces?</w:t>
+      </w:r>
+    </w:p>
+    <w:p>
+      <w:pPr>
+        <w:pStyle w:val="ListParagraph"/>
+        <w:rPr>
+          <w:color w:val="ED7D31" w:themeColor="accent2"/>
+        </w:rPr>
+      </w:pPr>
+      <w:r>
+        <w:rPr>
+          <w:color w:val="ED7D31" w:themeColor="accent2"/>
+        </w:rPr>
+        <w:t>Projects are made up of many namespaces.</w:t>
+      </w:r>
+    </w:p>
+    <w:p>
+      <w:pPr>
+        <w:pStyle w:val="ListParagraph"/>
+        <w:numPr>
+          <w:ilvl w:val="0"/>
+          <w:numId w:val="10"/>
+        </w:numPr>
+      </w:pPr>
+      <w:r>
+        <w:t>How many projects can be included in a solution?</w:t>
+      </w:r>
+    </w:p>
+    <w:p>
+      <w:pPr>
+        <w:pStyle w:val="ListParagraph"/>
+        <w:rPr>
+          <w:color w:val="70AD47" w:themeColor="accent6"/>
+        </w:rPr>
+      </w:pPr>
+      <w:r>
+        <w:rPr>
+          <w:color w:val="70AD47" w:themeColor="accent6"/>
+        </w:rPr>
+        <w:t>One or more</w:t>
+      </w:r>
+    </w:p>
+    <w:p>
+      <w:pPr>
+        <w:pStyle w:val="ListParagraph"/>
+        <w:rPr>
+          <w:color w:val="ED7D31" w:themeColor="accent2"/>
+        </w:rPr>
+      </w:pPr>
+      <w:r>
+        <w:rPr>
+          <w:color w:val="ED7D31" w:themeColor="accent2"/>
+        </w:rPr>
+        <w:t xml:space="preserve">Multiple Projects belong to one </w:t>
+      </w:r>
+      <w:proofErr w:type="gramStart"/>
+      <w:r>
+        <w:rPr>
+          <w:color w:val="ED7D31" w:themeColor="accent2"/>
+        </w:rPr>
+        <w:t>Solution</w:t>
+      </w:r>
+      <w:proofErr w:type="gramEnd"/>
+    </w:p>
+    <w:p>
+      <w:pPr>
+        <w:pStyle w:val="ListParagraph"/>
+        <w:rPr>
+          <w:color w:val="ED7D31" w:themeColor="accent2"/>
+        </w:rPr>
+      </w:pPr>
+      <w:r>
+        <w:rPr>
+          <w:rStyle w:val="EndnoteReference"/>
+          <w:color w:val="ED7D31" w:themeColor="accent2"/>
+        </w:rPr>
+        <w:endnoteReference w:id="1"/>
+      </w:r>
     </w:p>
     <w:sectPr>
       <w:pgSz w:w="12240" w:h="15840"/>
@@ -1025,9 +3374,288 @@
 </w:document>
 </file>
 
+<file path=word/endnotes.xml><?xml version="1.0" encoding="utf-8"?>
+<w:endnotes xmlns:wpc="http://schemas.microsoft.com/office/word/2010/wordprocessingCanvas" xmlns:cx="http://schemas.microsoft.com/office/drawing/2014/chartex" xmlns:cx1="http://schemas.microsoft.com/office/drawing/2015/9/8/chartex" xmlns:cx2="http://schemas.microsoft.com/office/drawing/2015/10/21/chartex" xmlns:cx3="http://schemas.microsoft.com/office/drawing/2016/5/9/chartex" xmlns:cx4="http://schemas.microsoft.com/office/drawing/2016/5/10/chartex" xmlns:cx5="http://schemas.microsoft.com/office/drawing/2016/5/11/chartex" xmlns:cx6="http://schemas.microsoft.com/office/drawing/2016/5/12/chartex" xmlns:cx7="http://schemas.microsoft.com/office/drawing/2016/5/13/chartex" xmlns:cx8="http://schemas.microsoft.com/office/drawing/2016/5/14/chartex" xmlns:mc="http://schemas.openxmlformats.org/markup-compatibility/2006" xmlns:aink="http://schemas.microsoft.com/office/drawing/2016/ink" xmlns:am3d="http://schemas.microsoft.com/office/drawing/2017/model3d" xmlns:o="urn:schemas-microsoft-com:office:office" xmlns:r="http://schemas.openxmlformats.org/officeDocument/2006/relationships" xmlns:m="http://schemas.openxmlformats.org/officeDocument/2006/math" xmlns:v="urn:schemas-microsoft-com:vml" xmlns:wp14="http://schemas.microsoft.com/office/word/2010/wordprocessingDrawing" xmlns:wp="http://schemas.openxmlformats.org/drawingml/2006/wordprocessingDrawing" xmlns:w10="urn:schemas-microsoft-com:office:word" xmlns:w="http://schemas.openxmlformats.org/wordprocessingml/2006/main" xmlns:w14="http://schemas.microsoft.com/office/word/2010/wordml" xmlns:w15="http://schemas.microsoft.com/office/word/2012/wordml" xmlns:w16cex="http://schemas.microsoft.com/office/word/2018/wordml/cex" xmlns:w16cid="http://schemas.microsoft.com/office/word/2016/wordml/cid" xmlns:w16="http://schemas.microsoft.com/office/word/2018/wordml" xmlns:w16sdtdh="http://schemas.microsoft.com/office/word/2020/wordml/sdtdatahash" xmlns:w16se="http://schemas.microsoft.com/office/word/2015/wordml/symex" xmlns:wpg="http://schemas.microsoft.com/office/word/2010/wordprocessingGroup" xmlns:wpi="http://schemas.microsoft.com/office/word/2010/wordprocessingInk" xmlns:wne="http://schemas.microsoft.com/office/word/2006/wordml" xmlns:wps="http://schemas.microsoft.com/office/word/2010/wordprocessingShape" mc:Ignorable="w14 w15 w16se w16cid w16 w16cex w16sdtdh wp14">
+  <w:endnote w:type="separator" w:id="-1">
+    <w:p>
+      <w:pPr>
+        <w:spacing w:after="0" w:line="240" w:lineRule="auto"/>
+      </w:pPr>
+      <w:r>
+        <w:separator/>
+      </w:r>
+    </w:p>
+  </w:endnote>
+  <w:endnote w:type="continuationSeparator" w:id="0">
+    <w:p>
+      <w:pPr>
+        <w:spacing w:after="0" w:line="240" w:lineRule="auto"/>
+      </w:pPr>
+      <w:r>
+        <w:continuationSeparator/>
+      </w:r>
+    </w:p>
+  </w:endnote>
+  <w:endnote w:id="1">
+    <w:p>
+      <w:pPr>
+        <w:pStyle w:val="EndnoteText"/>
+      </w:pPr>
+      <w:r>
+        <w:rPr>
+          <w:rStyle w:val="EndnoteReference"/>
+        </w:rPr>
+        <w:endnoteRef/>
+      </w:r>
+      <w:r>
+        <w:t xml:space="preserve"> You can find Recordings on </w:t>
+      </w:r>
+      <w:proofErr w:type="spellStart"/>
+      <w:r>
+        <w:t>Revature</w:t>
+      </w:r>
+      <w:proofErr w:type="spellEnd"/>
+      <w:r>
+        <w:t xml:space="preserve"> Connect</w:t>
+      </w:r>
+      <w:r>
+        <w:t xml:space="preserve">. You can also find the Notes at </w:t>
+      </w:r>
+    </w:p>
+  </w:endnote>
+</w:endnotes>
+</file>
+
+<file path=word/footnotes.xml><?xml version="1.0" encoding="utf-8"?>
+<w:footnotes xmlns:wpc="http://schemas.microsoft.com/office/word/2010/wordprocessingCanvas" xmlns:cx="http://schemas.microsoft.com/office/drawing/2014/chartex" xmlns:cx1="http://schemas.microsoft.com/office/drawing/2015/9/8/chartex" xmlns:cx2="http://schemas.microsoft.com/office/drawing/2015/10/21/chartex" xmlns:cx3="http://schemas.microsoft.com/office/drawing/2016/5/9/chartex" xmlns:cx4="http://schemas.microsoft.com/office/drawing/2016/5/10/chartex" xmlns:cx5="http://schemas.microsoft.com/office/drawing/2016/5/11/chartex" xmlns:cx6="http://schemas.microsoft.com/office/drawing/2016/5/12/chartex" xmlns:cx7="http://schemas.microsoft.com/office/drawing/2016/5/13/chartex" xmlns:cx8="http://schemas.microsoft.com/office/drawing/2016/5/14/chartex" xmlns:mc="http://schemas.openxmlformats.org/markup-compatibility/2006" xmlns:aink="http://schemas.microsoft.com/office/drawing/2016/ink" xmlns:am3d="http://schemas.microsoft.com/office/drawing/2017/model3d" xmlns:o="urn:schemas-microsoft-com:office:office" xmlns:r="http://schemas.openxmlformats.org/officeDocument/2006/relationships" xmlns:m="http://schemas.openxmlformats.org/officeDocument/2006/math" xmlns:v="urn:schemas-microsoft-com:vml" xmlns:wp14="http://schemas.microsoft.com/office/word/2010/wordprocessingDrawing" xmlns:wp="http://schemas.openxmlformats.org/drawingml/2006/wordprocessingDrawing" xmlns:w10="urn:schemas-microsoft-com:office:word" xmlns:w="http://schemas.openxmlformats.org/wordprocessingml/2006/main" xmlns:w14="http://schemas.microsoft.com/office/word/2010/wordml" xmlns:w15="http://schemas.microsoft.com/office/word/2012/wordml" xmlns:w16cex="http://schemas.microsoft.com/office/word/2018/wordml/cex" xmlns:w16cid="http://schemas.microsoft.com/office/word/2016/wordml/cid" xmlns:w16="http://schemas.microsoft.com/office/word/2018/wordml" xmlns:w16sdtdh="http://schemas.microsoft.com/office/word/2020/wordml/sdtdatahash" xmlns:w16se="http://schemas.microsoft.com/office/word/2015/wordml/symex" xmlns:wpg="http://schemas.microsoft.com/office/word/2010/wordprocessingGroup" xmlns:wpi="http://schemas.microsoft.com/office/word/2010/wordprocessingInk" xmlns:wne="http://schemas.microsoft.com/office/word/2006/wordml" xmlns:wps="http://schemas.microsoft.com/office/word/2010/wordprocessingShape" mc:Ignorable="w14 w15 w16se w16cid w16 w16cex w16sdtdh wp14">
+  <w:footnote w:type="separator" w:id="-1">
+    <w:p>
+      <w:pPr>
+        <w:spacing w:after="0" w:line="240" w:lineRule="auto"/>
+      </w:pPr>
+      <w:r>
+        <w:separator/>
+      </w:r>
+    </w:p>
+  </w:footnote>
+  <w:footnote w:type="continuationSeparator" w:id="0">
+    <w:p>
+      <w:pPr>
+        <w:spacing w:after="0" w:line="240" w:lineRule="auto"/>
+      </w:pPr>
+      <w:r>
+        <w:continuationSeparator/>
+      </w:r>
+    </w:p>
+  </w:footnote>
+</w:footnotes>
+</file>
+
 <file path=word/numbering.xml><?xml version="1.0" encoding="utf-8"?>
 <w:numbering xmlns:wpc="http://schemas.microsoft.com/office/word/2010/wordprocessingCanvas" xmlns:cx="http://schemas.microsoft.com/office/drawing/2014/chartex" xmlns:cx1="http://schemas.microsoft.com/office/drawing/2015/9/8/chartex" xmlns:cx2="http://schemas.microsoft.com/office/drawing/2015/10/21/chartex" xmlns:cx3="http://schemas.microsoft.com/office/drawing/2016/5/9/chartex" xmlns:cx4="http://schemas.microsoft.com/office/drawing/2016/5/10/chartex" xmlns:cx5="http://schemas.microsoft.com/office/drawing/2016/5/11/chartex" xmlns:cx6="http://schemas.microsoft.com/office/drawing/2016/5/12/chartex" xmlns:cx7="http://schemas.microsoft.com/office/drawing/2016/5/13/chartex" xmlns:cx8="http://schemas.microsoft.com/office/drawing/2016/5/14/chartex" xmlns:mc="http://schemas.openxmlformats.org/markup-compatibility/2006" xmlns:aink="http://schemas.microsoft.com/office/drawing/2016/ink" xmlns:am3d="http://schemas.microsoft.com/office/drawing/2017/model3d" xmlns:o="urn:schemas-microsoft-com:office:office" xmlns:r="http://schemas.openxmlformats.org/officeDocument/2006/relationships" xmlns:m="http://schemas.openxmlformats.org/officeDocument/2006/math" xmlns:v="urn:schemas-microsoft-com:vml" xmlns:wp14="http://schemas.microsoft.com/office/word/2010/wordprocessingDrawing" xmlns:wp="http://schemas.openxmlformats.org/drawingml/2006/wordprocessingDrawing" xmlns:w10="urn:schemas-microsoft-com:office:word" xmlns:w="http://schemas.openxmlformats.org/wordprocessingml/2006/main" xmlns:w14="http://schemas.microsoft.com/office/word/2010/wordml" xmlns:w15="http://schemas.microsoft.com/office/word/2012/wordml" xmlns:w16cex="http://schemas.microsoft.com/office/word/2018/wordml/cex" xmlns:w16cid="http://schemas.microsoft.com/office/word/2016/wordml/cid" xmlns:w16="http://schemas.microsoft.com/office/word/2018/wordml" xmlns:w16sdtdh="http://schemas.microsoft.com/office/word/2020/wordml/sdtdatahash" xmlns:w16se="http://schemas.microsoft.com/office/word/2015/wordml/symex" xmlns:wpg="http://schemas.microsoft.com/office/word/2010/wordprocessingGroup" xmlns:wpi="http://schemas.microsoft.com/office/word/2010/wordprocessingInk" xmlns:wne="http://schemas.microsoft.com/office/word/2006/wordml" xmlns:wps="http://schemas.microsoft.com/office/word/2010/wordprocessingShape" mc:Ignorable="w14 w15 w16se w16cid w16 w16cex w16sdtdh wp14">
   <w:abstractNum w:abstractNumId="0" w15:restartNumberingAfterBreak="0">
+    <w:nsid w:val="16266650"/>
+    <w:multiLevelType w:val="hybridMultilevel"/>
+    <w:tmpl w:val="4308D71C"/>
+    <w:lvl w:ilvl="0" w:tplc="A49ECC18">
+      <w:start w:val="1"/>
+      <w:numFmt w:val="bullet"/>
+      <w:lvlText w:val="-"/>
+      <w:lvlJc w:val="left"/>
+      <w:pPr>
+        <w:ind w:left="720" w:hanging="360"/>
+      </w:pPr>
+      <w:rPr>
+        <w:rFonts w:ascii="Calibri" w:eastAsiaTheme="minorHAnsi" w:hAnsi="Calibri" w:cs="Calibri" w:hint="default"/>
+      </w:rPr>
+    </w:lvl>
+    <w:lvl w:ilvl="1" w:tplc="04090003" w:tentative="1">
+      <w:start w:val="1"/>
+      <w:numFmt w:val="bullet"/>
+      <w:lvlText w:val="o"/>
+      <w:lvlJc w:val="left"/>
+      <w:pPr>
+        <w:ind w:left="1440" w:hanging="360"/>
+      </w:pPr>
+      <w:rPr>
+        <w:rFonts w:ascii="Courier New" w:hAnsi="Courier New" w:cs="Courier New" w:hint="default"/>
+      </w:rPr>
+    </w:lvl>
+    <w:lvl w:ilvl="2" w:tplc="04090005" w:tentative="1">
+      <w:start w:val="1"/>
+      <w:numFmt w:val="bullet"/>
+      <w:lvlText w:val=""/>
+      <w:lvlJc w:val="left"/>
+      <w:pPr>
+        <w:ind w:left="2160" w:hanging="360"/>
+      </w:pPr>
+      <w:rPr>
+        <w:rFonts w:ascii="Wingdings" w:hAnsi="Wingdings" w:hint="default"/>
+      </w:rPr>
+    </w:lvl>
+    <w:lvl w:ilvl="3" w:tplc="04090001" w:tentative="1">
+      <w:start w:val="1"/>
+      <w:numFmt w:val="bullet"/>
+      <w:lvlText w:val=""/>
+      <w:lvlJc w:val="left"/>
+      <w:pPr>
+        <w:ind w:left="2880" w:hanging="360"/>
+      </w:pPr>
+      <w:rPr>
+        <w:rFonts w:ascii="Symbol" w:hAnsi="Symbol" w:hint="default"/>
+      </w:rPr>
+    </w:lvl>
+    <w:lvl w:ilvl="4" w:tplc="04090003" w:tentative="1">
+      <w:start w:val="1"/>
+      <w:numFmt w:val="bullet"/>
+      <w:lvlText w:val="o"/>
+      <w:lvlJc w:val="left"/>
+      <w:pPr>
+        <w:ind w:left="3600" w:hanging="360"/>
+      </w:pPr>
+      <w:rPr>
+        <w:rFonts w:ascii="Courier New" w:hAnsi="Courier New" w:cs="Courier New" w:hint="default"/>
+      </w:rPr>
+    </w:lvl>
+    <w:lvl w:ilvl="5" w:tplc="04090005" w:tentative="1">
+      <w:start w:val="1"/>
+      <w:numFmt w:val="bullet"/>
+      <w:lvlText w:val=""/>
+      <w:lvlJc w:val="left"/>
+      <w:pPr>
+        <w:ind w:left="4320" w:hanging="360"/>
+      </w:pPr>
+      <w:rPr>
+        <w:rFonts w:ascii="Wingdings" w:hAnsi="Wingdings" w:hint="default"/>
+      </w:rPr>
+    </w:lvl>
+    <w:lvl w:ilvl="6" w:tplc="04090001" w:tentative="1">
+      <w:start w:val="1"/>
+      <w:numFmt w:val="bullet"/>
+      <w:lvlText w:val=""/>
+      <w:lvlJc w:val="left"/>
+      <w:pPr>
+        <w:ind w:left="5040" w:hanging="360"/>
+      </w:pPr>
+      <w:rPr>
+        <w:rFonts w:ascii="Symbol" w:hAnsi="Symbol" w:hint="default"/>
+      </w:rPr>
+    </w:lvl>
+    <w:lvl w:ilvl="7" w:tplc="04090003" w:tentative="1">
+      <w:start w:val="1"/>
+      <w:numFmt w:val="bullet"/>
+      <w:lvlText w:val="o"/>
+      <w:lvlJc w:val="left"/>
+      <w:pPr>
+        <w:ind w:left="5760" w:hanging="360"/>
+      </w:pPr>
+      <w:rPr>
+        <w:rFonts w:ascii="Courier New" w:hAnsi="Courier New" w:cs="Courier New" w:hint="default"/>
+      </w:rPr>
+    </w:lvl>
+    <w:lvl w:ilvl="8" w:tplc="04090005" w:tentative="1">
+      <w:start w:val="1"/>
+      <w:numFmt w:val="bullet"/>
+      <w:lvlText w:val=""/>
+      <w:lvlJc w:val="left"/>
+      <w:pPr>
+        <w:ind w:left="6480" w:hanging="360"/>
+      </w:pPr>
+      <w:rPr>
+        <w:rFonts w:ascii="Wingdings" w:hAnsi="Wingdings" w:hint="default"/>
+      </w:rPr>
+    </w:lvl>
+  </w:abstractNum>
+  <w:abstractNum w:abstractNumId="1" w15:restartNumberingAfterBreak="0">
+    <w:nsid w:val="19A451B0"/>
+    <w:multiLevelType w:val="hybridMultilevel"/>
+    <w:tmpl w:val="41E430C2"/>
+    <w:lvl w:ilvl="0" w:tplc="7B2CBC38">
+      <w:start w:val="1"/>
+      <w:numFmt w:val="upperLetter"/>
+      <w:lvlText w:val="%1."/>
+      <w:lvlJc w:val="left"/>
+      <w:pPr>
+        <w:ind w:left="1080" w:hanging="360"/>
+      </w:pPr>
+      <w:rPr>
+        <w:rFonts w:hint="default"/>
+      </w:rPr>
+    </w:lvl>
+    <w:lvl w:ilvl="1" w:tplc="04090019" w:tentative="1">
+      <w:start w:val="1"/>
+      <w:numFmt w:val="lowerLetter"/>
+      <w:lvlText w:val="%2."/>
+      <w:lvlJc w:val="left"/>
+      <w:pPr>
+        <w:ind w:left="1800" w:hanging="360"/>
+      </w:pPr>
+    </w:lvl>
+    <w:lvl w:ilvl="2" w:tplc="0409001B" w:tentative="1">
+      <w:start w:val="1"/>
+      <w:numFmt w:val="lowerRoman"/>
+      <w:lvlText w:val="%3."/>
+      <w:lvlJc w:val="right"/>
+      <w:pPr>
+        <w:ind w:left="2520" w:hanging="180"/>
+      </w:pPr>
+    </w:lvl>
+    <w:lvl w:ilvl="3" w:tplc="0409000F" w:tentative="1">
+      <w:start w:val="1"/>
+      <w:numFmt w:val="decimal"/>
+      <w:lvlText w:val="%4."/>
+      <w:lvlJc w:val="left"/>
+      <w:pPr>
+        <w:ind w:left="3240" w:hanging="360"/>
+      </w:pPr>
+    </w:lvl>
+    <w:lvl w:ilvl="4" w:tplc="04090019" w:tentative="1">
+      <w:start w:val="1"/>
+      <w:numFmt w:val="lowerLetter"/>
+      <w:lvlText w:val="%5."/>
+      <w:lvlJc w:val="left"/>
+      <w:pPr>
+        <w:ind w:left="3960" w:hanging="360"/>
+      </w:pPr>
+    </w:lvl>
+    <w:lvl w:ilvl="5" w:tplc="0409001B" w:tentative="1">
+      <w:start w:val="1"/>
+      <w:numFmt w:val="lowerRoman"/>
+      <w:lvlText w:val="%6."/>
+      <w:lvlJc w:val="right"/>
+      <w:pPr>
+        <w:ind w:left="4680" w:hanging="180"/>
+      </w:pPr>
+    </w:lvl>
+    <w:lvl w:ilvl="6" w:tplc="0409000F" w:tentative="1">
+      <w:start w:val="1"/>
+      <w:numFmt w:val="decimal"/>
+      <w:lvlText w:val="%7."/>
+      <w:lvlJc w:val="left"/>
+      <w:pPr>
+        <w:ind w:left="5400" w:hanging="360"/>
+      </w:pPr>
+    </w:lvl>
+    <w:lvl w:ilvl="7" w:tplc="04090019" w:tentative="1">
+      <w:start w:val="1"/>
+      <w:numFmt w:val="lowerLetter"/>
+      <w:lvlText w:val="%8."/>
+      <w:lvlJc w:val="left"/>
+      <w:pPr>
+        <w:ind w:left="6120" w:hanging="360"/>
+      </w:pPr>
+    </w:lvl>
+    <w:lvl w:ilvl="8" w:tplc="0409001B" w:tentative="1">
+      <w:start w:val="1"/>
+      <w:numFmt w:val="lowerRoman"/>
+      <w:lvlText w:val="%9."/>
+      <w:lvlJc w:val="right"/>
+      <w:pPr>
+        <w:ind w:left="6840" w:hanging="180"/>
+      </w:pPr>
+    </w:lvl>
+  </w:abstractNum>
+  <w:abstractNum w:abstractNumId="2" w15:restartNumberingAfterBreak="0">
     <w:nsid w:val="2F451E95"/>
     <w:multiLevelType w:val="hybridMultilevel"/>
     <w:tmpl w:val="BF20A866"/>
@@ -1140,7 +3768,7 @@
       </w:rPr>
     </w:lvl>
   </w:abstractNum>
-  <w:abstractNum w:abstractNumId="1" w15:restartNumberingAfterBreak="0">
+  <w:abstractNum w:abstractNumId="3" w15:restartNumberingAfterBreak="0">
     <w:nsid w:val="3C7F211F"/>
     <w:multiLevelType w:val="hybridMultilevel"/>
     <w:tmpl w:val="A37AFC0C"/>
@@ -1226,7 +3854,96 @@
       </w:pPr>
     </w:lvl>
   </w:abstractNum>
-  <w:abstractNum w:abstractNumId="2" w15:restartNumberingAfterBreak="0">
+  <w:abstractNum w:abstractNumId="4" w15:restartNumberingAfterBreak="0">
+    <w:nsid w:val="436B2664"/>
+    <w:multiLevelType w:val="hybridMultilevel"/>
+    <w:tmpl w:val="C7BE63A4"/>
+    <w:lvl w:ilvl="0" w:tplc="327E97EC">
+      <w:start w:val="1"/>
+      <w:numFmt w:val="upperLetter"/>
+      <w:lvlText w:val="%1."/>
+      <w:lvlJc w:val="left"/>
+      <w:pPr>
+        <w:ind w:left="1080" w:hanging="360"/>
+      </w:pPr>
+      <w:rPr>
+        <w:rFonts w:hint="default"/>
+      </w:rPr>
+    </w:lvl>
+    <w:lvl w:ilvl="1" w:tplc="04090019" w:tentative="1">
+      <w:start w:val="1"/>
+      <w:numFmt w:val="lowerLetter"/>
+      <w:lvlText w:val="%2."/>
+      <w:lvlJc w:val="left"/>
+      <w:pPr>
+        <w:ind w:left="1800" w:hanging="360"/>
+      </w:pPr>
+    </w:lvl>
+    <w:lvl w:ilvl="2" w:tplc="0409001B" w:tentative="1">
+      <w:start w:val="1"/>
+      <w:numFmt w:val="lowerRoman"/>
+      <w:lvlText w:val="%3."/>
+      <w:lvlJc w:val="right"/>
+      <w:pPr>
+        <w:ind w:left="2520" w:hanging="180"/>
+      </w:pPr>
+    </w:lvl>
+    <w:lvl w:ilvl="3" w:tplc="0409000F" w:tentative="1">
+      <w:start w:val="1"/>
+      <w:numFmt w:val="decimal"/>
+      <w:lvlText w:val="%4."/>
+      <w:lvlJc w:val="left"/>
+      <w:pPr>
+        <w:ind w:left="3240" w:hanging="360"/>
+      </w:pPr>
+    </w:lvl>
+    <w:lvl w:ilvl="4" w:tplc="04090019" w:tentative="1">
+      <w:start w:val="1"/>
+      <w:numFmt w:val="lowerLetter"/>
+      <w:lvlText w:val="%5."/>
+      <w:lvlJc w:val="left"/>
+      <w:pPr>
+        <w:ind w:left="3960" w:hanging="360"/>
+      </w:pPr>
+    </w:lvl>
+    <w:lvl w:ilvl="5" w:tplc="0409001B" w:tentative="1">
+      <w:start w:val="1"/>
+      <w:numFmt w:val="lowerRoman"/>
+      <w:lvlText w:val="%6."/>
+      <w:lvlJc w:val="right"/>
+      <w:pPr>
+        <w:ind w:left="4680" w:hanging="180"/>
+      </w:pPr>
+    </w:lvl>
+    <w:lvl w:ilvl="6" w:tplc="0409000F" w:tentative="1">
+      <w:start w:val="1"/>
+      <w:numFmt w:val="decimal"/>
+      <w:lvlText w:val="%7."/>
+      <w:lvlJc w:val="left"/>
+      <w:pPr>
+        <w:ind w:left="5400" w:hanging="360"/>
+      </w:pPr>
+    </w:lvl>
+    <w:lvl w:ilvl="7" w:tplc="04090019" w:tentative="1">
+      <w:start w:val="1"/>
+      <w:numFmt w:val="lowerLetter"/>
+      <w:lvlText w:val="%8."/>
+      <w:lvlJc w:val="left"/>
+      <w:pPr>
+        <w:ind w:left="6120" w:hanging="360"/>
+      </w:pPr>
+    </w:lvl>
+    <w:lvl w:ilvl="8" w:tplc="0409001B" w:tentative="1">
+      <w:start w:val="1"/>
+      <w:numFmt w:val="lowerRoman"/>
+      <w:lvlText w:val="%9."/>
+      <w:lvlJc w:val="right"/>
+      <w:pPr>
+        <w:ind w:left="6840" w:hanging="180"/>
+      </w:pPr>
+    </w:lvl>
+  </w:abstractNum>
+  <w:abstractNum w:abstractNumId="5" w15:restartNumberingAfterBreak="0">
     <w:nsid w:val="49964ADB"/>
     <w:multiLevelType w:val="hybridMultilevel"/>
     <w:tmpl w:val="9C4C7CA2"/>
@@ -1339,7 +4056,96 @@
       </w:rPr>
     </w:lvl>
   </w:abstractNum>
-  <w:abstractNum w:abstractNumId="3" w15:restartNumberingAfterBreak="0">
+  <w:abstractNum w:abstractNumId="6" w15:restartNumberingAfterBreak="0">
+    <w:nsid w:val="71692A52"/>
+    <w:multiLevelType w:val="hybridMultilevel"/>
+    <w:tmpl w:val="97AE5640"/>
+    <w:lvl w:ilvl="0" w:tplc="026C5B28">
+      <w:start w:val="1"/>
+      <w:numFmt w:val="upperLetter"/>
+      <w:lvlText w:val="%1."/>
+      <w:lvlJc w:val="left"/>
+      <w:pPr>
+        <w:ind w:left="1080" w:hanging="360"/>
+      </w:pPr>
+      <w:rPr>
+        <w:rFonts w:hint="default"/>
+      </w:rPr>
+    </w:lvl>
+    <w:lvl w:ilvl="1" w:tplc="04090019" w:tentative="1">
+      <w:start w:val="1"/>
+      <w:numFmt w:val="lowerLetter"/>
+      <w:lvlText w:val="%2."/>
+      <w:lvlJc w:val="left"/>
+      <w:pPr>
+        <w:ind w:left="1800" w:hanging="360"/>
+      </w:pPr>
+    </w:lvl>
+    <w:lvl w:ilvl="2" w:tplc="0409001B" w:tentative="1">
+      <w:start w:val="1"/>
+      <w:numFmt w:val="lowerRoman"/>
+      <w:lvlText w:val="%3."/>
+      <w:lvlJc w:val="right"/>
+      <w:pPr>
+        <w:ind w:left="2520" w:hanging="180"/>
+      </w:pPr>
+    </w:lvl>
+    <w:lvl w:ilvl="3" w:tplc="0409000F" w:tentative="1">
+      <w:start w:val="1"/>
+      <w:numFmt w:val="decimal"/>
+      <w:lvlText w:val="%4."/>
+      <w:lvlJc w:val="left"/>
+      <w:pPr>
+        <w:ind w:left="3240" w:hanging="360"/>
+      </w:pPr>
+    </w:lvl>
+    <w:lvl w:ilvl="4" w:tplc="04090019" w:tentative="1">
+      <w:start w:val="1"/>
+      <w:numFmt w:val="lowerLetter"/>
+      <w:lvlText w:val="%5."/>
+      <w:lvlJc w:val="left"/>
+      <w:pPr>
+        <w:ind w:left="3960" w:hanging="360"/>
+      </w:pPr>
+    </w:lvl>
+    <w:lvl w:ilvl="5" w:tplc="0409001B" w:tentative="1">
+      <w:start w:val="1"/>
+      <w:numFmt w:val="lowerRoman"/>
+      <w:lvlText w:val="%6."/>
+      <w:lvlJc w:val="right"/>
+      <w:pPr>
+        <w:ind w:left="4680" w:hanging="180"/>
+      </w:pPr>
+    </w:lvl>
+    <w:lvl w:ilvl="6" w:tplc="0409000F" w:tentative="1">
+      <w:start w:val="1"/>
+      <w:numFmt w:val="decimal"/>
+      <w:lvlText w:val="%7."/>
+      <w:lvlJc w:val="left"/>
+      <w:pPr>
+        <w:ind w:left="5400" w:hanging="360"/>
+      </w:pPr>
+    </w:lvl>
+    <w:lvl w:ilvl="7" w:tplc="04090019" w:tentative="1">
+      <w:start w:val="1"/>
+      <w:numFmt w:val="lowerLetter"/>
+      <w:lvlText w:val="%8."/>
+      <w:lvlJc w:val="left"/>
+      <w:pPr>
+        <w:ind w:left="6120" w:hanging="360"/>
+      </w:pPr>
+    </w:lvl>
+    <w:lvl w:ilvl="8" w:tplc="0409001B" w:tentative="1">
+      <w:start w:val="1"/>
+      <w:numFmt w:val="lowerRoman"/>
+      <w:lvlText w:val="%9."/>
+      <w:lvlJc w:val="right"/>
+      <w:pPr>
+        <w:ind w:left="6840" w:hanging="180"/>
+      </w:pPr>
+    </w:lvl>
+  </w:abstractNum>
+  <w:abstractNum w:abstractNumId="7" w15:restartNumberingAfterBreak="0">
     <w:nsid w:val="765B5CFB"/>
     <w:multiLevelType w:val="hybridMultilevel"/>
     <w:tmpl w:val="AD76399C"/>
@@ -1452,17 +4258,237 @@
       </w:rPr>
     </w:lvl>
   </w:abstractNum>
+  <w:abstractNum w:abstractNumId="8" w15:restartNumberingAfterBreak="0">
+    <w:nsid w:val="77654035"/>
+    <w:multiLevelType w:val="hybridMultilevel"/>
+    <w:tmpl w:val="CA7C85E4"/>
+    <w:lvl w:ilvl="0" w:tplc="A49ECC18">
+      <w:start w:val="1"/>
+      <w:numFmt w:val="bullet"/>
+      <w:lvlText w:val="-"/>
+      <w:lvlJc w:val="left"/>
+      <w:pPr>
+        <w:ind w:left="720" w:hanging="360"/>
+      </w:pPr>
+      <w:rPr>
+        <w:rFonts w:ascii="Calibri" w:eastAsiaTheme="minorHAnsi" w:hAnsi="Calibri" w:cs="Calibri" w:hint="default"/>
+      </w:rPr>
+    </w:lvl>
+    <w:lvl w:ilvl="1" w:tplc="04090003" w:tentative="1">
+      <w:start w:val="1"/>
+      <w:numFmt w:val="bullet"/>
+      <w:lvlText w:val="o"/>
+      <w:lvlJc w:val="left"/>
+      <w:pPr>
+        <w:ind w:left="1440" w:hanging="360"/>
+      </w:pPr>
+      <w:rPr>
+        <w:rFonts w:ascii="Courier New" w:hAnsi="Courier New" w:cs="Courier New" w:hint="default"/>
+      </w:rPr>
+    </w:lvl>
+    <w:lvl w:ilvl="2" w:tplc="04090005" w:tentative="1">
+      <w:start w:val="1"/>
+      <w:numFmt w:val="bullet"/>
+      <w:lvlText w:val=""/>
+      <w:lvlJc w:val="left"/>
+      <w:pPr>
+        <w:ind w:left="2160" w:hanging="360"/>
+      </w:pPr>
+      <w:rPr>
+        <w:rFonts w:ascii="Wingdings" w:hAnsi="Wingdings" w:hint="default"/>
+      </w:rPr>
+    </w:lvl>
+    <w:lvl w:ilvl="3" w:tplc="04090001" w:tentative="1">
+      <w:start w:val="1"/>
+      <w:numFmt w:val="bullet"/>
+      <w:lvlText w:val=""/>
+      <w:lvlJc w:val="left"/>
+      <w:pPr>
+        <w:ind w:left="2880" w:hanging="360"/>
+      </w:pPr>
+      <w:rPr>
+        <w:rFonts w:ascii="Symbol" w:hAnsi="Symbol" w:hint="default"/>
+      </w:rPr>
+    </w:lvl>
+    <w:lvl w:ilvl="4" w:tplc="04090003" w:tentative="1">
+      <w:start w:val="1"/>
+      <w:numFmt w:val="bullet"/>
+      <w:lvlText w:val="o"/>
+      <w:lvlJc w:val="left"/>
+      <w:pPr>
+        <w:ind w:left="3600" w:hanging="360"/>
+      </w:pPr>
+      <w:rPr>
+        <w:rFonts w:ascii="Courier New" w:hAnsi="Courier New" w:cs="Courier New" w:hint="default"/>
+      </w:rPr>
+    </w:lvl>
+    <w:lvl w:ilvl="5" w:tplc="04090005" w:tentative="1">
+      <w:start w:val="1"/>
+      <w:numFmt w:val="bullet"/>
+      <w:lvlText w:val=""/>
+      <w:lvlJc w:val="left"/>
+      <w:pPr>
+        <w:ind w:left="4320" w:hanging="360"/>
+      </w:pPr>
+      <w:rPr>
+        <w:rFonts w:ascii="Wingdings" w:hAnsi="Wingdings" w:hint="default"/>
+      </w:rPr>
+    </w:lvl>
+    <w:lvl w:ilvl="6" w:tplc="04090001" w:tentative="1">
+      <w:start w:val="1"/>
+      <w:numFmt w:val="bullet"/>
+      <w:lvlText w:val=""/>
+      <w:lvlJc w:val="left"/>
+      <w:pPr>
+        <w:ind w:left="5040" w:hanging="360"/>
+      </w:pPr>
+      <w:rPr>
+        <w:rFonts w:ascii="Symbol" w:hAnsi="Symbol" w:hint="default"/>
+      </w:rPr>
+    </w:lvl>
+    <w:lvl w:ilvl="7" w:tplc="04090003" w:tentative="1">
+      <w:start w:val="1"/>
+      <w:numFmt w:val="bullet"/>
+      <w:lvlText w:val="o"/>
+      <w:lvlJc w:val="left"/>
+      <w:pPr>
+        <w:ind w:left="5760" w:hanging="360"/>
+      </w:pPr>
+      <w:rPr>
+        <w:rFonts w:ascii="Courier New" w:hAnsi="Courier New" w:cs="Courier New" w:hint="default"/>
+      </w:rPr>
+    </w:lvl>
+    <w:lvl w:ilvl="8" w:tplc="04090005" w:tentative="1">
+      <w:start w:val="1"/>
+      <w:numFmt w:val="bullet"/>
+      <w:lvlText w:val=""/>
+      <w:lvlJc w:val="left"/>
+      <w:pPr>
+        <w:ind w:left="6480" w:hanging="360"/>
+      </w:pPr>
+      <w:rPr>
+        <w:rFonts w:ascii="Wingdings" w:hAnsi="Wingdings" w:hint="default"/>
+      </w:rPr>
+    </w:lvl>
+  </w:abstractNum>
+  <w:abstractNum w:abstractNumId="9" w15:restartNumberingAfterBreak="0">
+    <w:nsid w:val="77845CD3"/>
+    <w:multiLevelType w:val="hybridMultilevel"/>
+    <w:tmpl w:val="DB4A5C58"/>
+    <w:lvl w:ilvl="0" w:tplc="A19428A6">
+      <w:start w:val="1"/>
+      <w:numFmt w:val="upperLetter"/>
+      <w:lvlText w:val="%1."/>
+      <w:lvlJc w:val="left"/>
+      <w:pPr>
+        <w:ind w:left="1080" w:hanging="360"/>
+      </w:pPr>
+      <w:rPr>
+        <w:rFonts w:hint="default"/>
+      </w:rPr>
+    </w:lvl>
+    <w:lvl w:ilvl="1" w:tplc="04090019" w:tentative="1">
+      <w:start w:val="1"/>
+      <w:numFmt w:val="lowerLetter"/>
+      <w:lvlText w:val="%2."/>
+      <w:lvlJc w:val="left"/>
+      <w:pPr>
+        <w:ind w:left="1800" w:hanging="360"/>
+      </w:pPr>
+    </w:lvl>
+    <w:lvl w:ilvl="2" w:tplc="0409001B" w:tentative="1">
+      <w:start w:val="1"/>
+      <w:numFmt w:val="lowerRoman"/>
+      <w:lvlText w:val="%3."/>
+      <w:lvlJc w:val="right"/>
+      <w:pPr>
+        <w:ind w:left="2520" w:hanging="180"/>
+      </w:pPr>
+    </w:lvl>
+    <w:lvl w:ilvl="3" w:tplc="0409000F" w:tentative="1">
+      <w:start w:val="1"/>
+      <w:numFmt w:val="decimal"/>
+      <w:lvlText w:val="%4."/>
+      <w:lvlJc w:val="left"/>
+      <w:pPr>
+        <w:ind w:left="3240" w:hanging="360"/>
+      </w:pPr>
+    </w:lvl>
+    <w:lvl w:ilvl="4" w:tplc="04090019" w:tentative="1">
+      <w:start w:val="1"/>
+      <w:numFmt w:val="lowerLetter"/>
+      <w:lvlText w:val="%5."/>
+      <w:lvlJc w:val="left"/>
+      <w:pPr>
+        <w:ind w:left="3960" w:hanging="360"/>
+      </w:pPr>
+    </w:lvl>
+    <w:lvl w:ilvl="5" w:tplc="0409001B" w:tentative="1">
+      <w:start w:val="1"/>
+      <w:numFmt w:val="lowerRoman"/>
+      <w:lvlText w:val="%6."/>
+      <w:lvlJc w:val="right"/>
+      <w:pPr>
+        <w:ind w:left="4680" w:hanging="180"/>
+      </w:pPr>
+    </w:lvl>
+    <w:lvl w:ilvl="6" w:tplc="0409000F" w:tentative="1">
+      <w:start w:val="1"/>
+      <w:numFmt w:val="decimal"/>
+      <w:lvlText w:val="%7."/>
+      <w:lvlJc w:val="left"/>
+      <w:pPr>
+        <w:ind w:left="5400" w:hanging="360"/>
+      </w:pPr>
+    </w:lvl>
+    <w:lvl w:ilvl="7" w:tplc="04090019" w:tentative="1">
+      <w:start w:val="1"/>
+      <w:numFmt w:val="lowerLetter"/>
+      <w:lvlText w:val="%8."/>
+      <w:lvlJc w:val="left"/>
+      <w:pPr>
+        <w:ind w:left="6120" w:hanging="360"/>
+      </w:pPr>
+    </w:lvl>
+    <w:lvl w:ilvl="8" w:tplc="0409001B" w:tentative="1">
+      <w:start w:val="1"/>
+      <w:numFmt w:val="lowerRoman"/>
+      <w:lvlText w:val="%9."/>
+      <w:lvlJc w:val="right"/>
+      <w:pPr>
+        <w:ind w:left="6840" w:hanging="180"/>
+      </w:pPr>
+    </w:lvl>
+  </w:abstractNum>
   <w:num w:numId="1">
+    <w:abstractNumId w:val="2"/>
+  </w:num>
+  <w:num w:numId="2">
+    <w:abstractNumId w:val="7"/>
+  </w:num>
+  <w:num w:numId="3">
+    <w:abstractNumId w:val="5"/>
+  </w:num>
+  <w:num w:numId="4">
+    <w:abstractNumId w:val="3"/>
+  </w:num>
+  <w:num w:numId="5">
     <w:abstractNumId w:val="0"/>
   </w:num>
-  <w:num w:numId="2">
-    <w:abstractNumId w:val="3"/>
+  <w:num w:numId="6">
+    <w:abstractNumId w:val="6"/>
   </w:num>
-  <w:num w:numId="3">
-    <w:abstractNumId w:val="2"/>
+  <w:num w:numId="7">
+    <w:abstractNumId w:val="4"/>
   </w:num>
-  <w:num w:numId="4">
+  <w:num w:numId="8">
+    <w:abstractNumId w:val="9"/>
+  </w:num>
+  <w:num w:numId="9">
     <w:abstractNumId w:val="1"/>
+  </w:num>
+  <w:num w:numId="10">
+    <w:abstractNumId w:val="8"/>
   </w:num>
 </w:numbering>
 </file>
@@ -2042,6 +5068,106 @@
       <w:szCs w:val="24"/>
     </w:rPr>
   </w:style>
+  <w:style w:type="paragraph" w:styleId="TOCHeading">
+    <w:name w:val="TOC Heading"/>
+    <w:basedOn w:val="Heading1"/>
+    <w:next w:val="Normal"/>
+    <w:uiPriority w:val="39"/>
+    <w:unhideWhenUsed/>
+    <w:qFormat/>
+    <w:rsid w:val="00BA721E"/>
+    <w:pPr>
+      <w:outlineLvl w:val="9"/>
+    </w:pPr>
+  </w:style>
+  <w:style w:type="paragraph" w:styleId="TOC1">
+    <w:name w:val="toc 1"/>
+    <w:basedOn w:val="Normal"/>
+    <w:next w:val="Normal"/>
+    <w:autoRedefine/>
+    <w:uiPriority w:val="39"/>
+    <w:unhideWhenUsed/>
+    <w:rsid w:val="00BA721E"/>
+    <w:pPr>
+      <w:spacing w:after="100"/>
+    </w:pPr>
+  </w:style>
+  <w:style w:type="paragraph" w:styleId="TOC2">
+    <w:name w:val="toc 2"/>
+    <w:basedOn w:val="Normal"/>
+    <w:next w:val="Normal"/>
+    <w:autoRedefine/>
+    <w:uiPriority w:val="39"/>
+    <w:unhideWhenUsed/>
+    <w:rsid w:val="00BA721E"/>
+    <w:pPr>
+      <w:spacing w:after="100"/>
+      <w:ind w:left="220"/>
+    </w:pPr>
+  </w:style>
+  <w:style w:type="paragraph" w:styleId="TOC3">
+    <w:name w:val="toc 3"/>
+    <w:basedOn w:val="Normal"/>
+    <w:next w:val="Normal"/>
+    <w:autoRedefine/>
+    <w:uiPriority w:val="39"/>
+    <w:unhideWhenUsed/>
+    <w:rsid w:val="00BA721E"/>
+    <w:pPr>
+      <w:spacing w:after="100"/>
+      <w:ind w:left="440"/>
+    </w:pPr>
+  </w:style>
+  <w:style w:type="character" w:styleId="Hyperlink">
+    <w:name w:val="Hyperlink"/>
+    <w:basedOn w:val="DefaultParagraphFont"/>
+    <w:uiPriority w:val="99"/>
+    <w:unhideWhenUsed/>
+    <w:rsid w:val="00BA721E"/>
+    <w:rPr>
+      <w:color w:val="0563C1" w:themeColor="hyperlink"/>
+      <w:u w:val="single"/>
+    </w:rPr>
+  </w:style>
+  <w:style w:type="paragraph" w:styleId="EndnoteText">
+    <w:name w:val="endnote text"/>
+    <w:basedOn w:val="Normal"/>
+    <w:link w:val="EndnoteTextChar"/>
+    <w:uiPriority w:val="99"/>
+    <w:semiHidden/>
+    <w:unhideWhenUsed/>
+    <w:rsid w:val="00BA721E"/>
+    <w:pPr>
+      <w:spacing w:after="0" w:line="240" w:lineRule="auto"/>
+    </w:pPr>
+    <w:rPr>
+      <w:sz w:val="20"/>
+      <w:szCs w:val="20"/>
+    </w:rPr>
+  </w:style>
+  <w:style w:type="character" w:customStyle="1" w:styleId="EndnoteTextChar">
+    <w:name w:val="Endnote Text Char"/>
+    <w:basedOn w:val="DefaultParagraphFont"/>
+    <w:link w:val="EndnoteText"/>
+    <w:uiPriority w:val="99"/>
+    <w:semiHidden/>
+    <w:rsid w:val="00BA721E"/>
+    <w:rPr>
+      <w:sz w:val="20"/>
+      <w:szCs w:val="20"/>
+    </w:rPr>
+  </w:style>
+  <w:style w:type="character" w:styleId="EndnoteReference">
+    <w:name w:val="endnote reference"/>
+    <w:basedOn w:val="DefaultParagraphFont"/>
+    <w:uiPriority w:val="99"/>
+    <w:semiHidden/>
+    <w:unhideWhenUsed/>
+    <w:rsid w:val="00BA721E"/>
+    <w:rPr>
+      <w:vertAlign w:val="superscript"/>
+    </w:rPr>
+  </w:style>
 </w:styles>
 </file>
 
@@ -2338,4 +5464,16 @@
     </a:ext>
   </a:extLst>
 </a:theme>
+</file>
+
+<file path=customXml/item1.xml><?xml version="1.0" encoding="utf-8"?>
+<b:Sources xmlns:b="http://schemas.openxmlformats.org/officeDocument/2006/bibliography" xmlns="http://schemas.openxmlformats.org/officeDocument/2006/bibliography" SelectedStyle="\APASixthEditionOfficeOnline.xsl" StyleName="APA" Version="6"/>
+</file>
+
+<file path=customXml/itemProps1.xml><?xml version="1.0" encoding="utf-8"?>
+<ds:datastoreItem xmlns:ds="http://schemas.openxmlformats.org/officeDocument/2006/customXml" ds:itemID="{5E98397F-F015-4A96-90F7-2107EC50E7F4}">
+  <ds:schemaRefs>
+    <ds:schemaRef ds:uri="http://schemas.openxmlformats.org/officeDocument/2006/bibliography"/>
+  </ds:schemaRefs>
+</ds:datastoreItem>
 </file>
</xml_diff>